<commit_message>
Solution to the task
</commit_message>
<xml_diff>
--- a/Basic CRUD - Exercise/PostgreSQL-Basic-CRUD-Exercises.docx
+++ b/Basic CRUD - Exercise/PostgreSQL-Basic-CRUD-Exercises.docx
@@ -4,7 +4,7 @@
   <w:body>
     <w:p>
       <w:pPr>
-        <w:pStyle w:val="Heading1"/>
+        <w:pStyle w:val="1"/>
         <w:suppressAutoHyphens/>
         <w:jc w:val="center"/>
         <w:rPr>
@@ -53,29 +53,24 @@
       <w:r>
         <w:rPr>
           <w:b/>
-          <w:bCs/>
         </w:rPr>
         <w:t>exercise assignments</w:t>
       </w:r>
       <w:r>
-        <w:t xml:space="preserve"> for </w:t>
-      </w:r>
-      <w:r>
-        <w:t xml:space="preserve">the </w:t>
+        <w:t xml:space="preserve"> for the</w:t>
+      </w:r>
+      <w:r>
+        <w:rPr>
+          <w:b/>
+        </w:rPr>
+        <w:t xml:space="preserve"> </w:t>
       </w:r>
       <w:hyperlink r:id="rId8" w:history="1">
         <w:r>
           <w:rPr>
-            <w:rStyle w:val="Hyperlink"/>
-            <w:noProof/>
+            <w:rStyle w:val="a9"/>
           </w:rPr>
-          <w:t xml:space="preserve">PostgreSQL </w:t>
-        </w:r>
-        <w:r>
-          <w:rPr>
-            <w:rStyle w:val="Hyperlink"/>
-          </w:rPr>
-          <w:t>course @ Software University</w:t>
+          <w:t>PostgreSQL course @ Software University</w:t>
         </w:r>
       </w:hyperlink>
       <w:r>
@@ -95,18 +90,24 @@
         <w:t>Submit your solutions</w:t>
       </w:r>
       <w:r>
-        <w:t xml:space="preserve"> in </w:t>
+        <w:t xml:space="preserve"> to </w:t>
       </w:r>
       <w:r>
         <w:rPr>
           <w:noProof/>
         </w:rPr>
-        <w:t xml:space="preserve">the SoftUni </w:t>
+        <w:t>the SoftUni</w:t>
+      </w:r>
+      <w:r>
+        <w:rPr>
+          <w:noProof/>
+        </w:rPr>
+        <w:t xml:space="preserve"> </w:t>
       </w:r>
       <w:hyperlink r:id="rId9" w:history="1">
         <w:r>
           <w:rPr>
-            <w:rStyle w:val="Hyperlink"/>
+            <w:rStyle w:val="a9"/>
           </w:rPr>
           <w:t>Judge Contest</w:t>
         </w:r>
@@ -354,7 +355,7 @@
     </w:p>
     <w:p>
       <w:pPr>
-        <w:pStyle w:val="Heading2"/>
+        <w:pStyle w:val="2"/>
         <w:numPr>
           <w:ilvl w:val="0"/>
           <w:numId w:val="8"/>
@@ -464,7 +465,7 @@
     </w:p>
     <w:p>
       <w:pPr>
-        <w:pStyle w:val="Heading3"/>
+        <w:pStyle w:val="3"/>
       </w:pPr>
       <w:r>
         <w:t>Example</w:t>
@@ -475,7 +476,7 @@
     </w:p>
     <w:tbl>
       <w:tblPr>
-        <w:tblStyle w:val="TableGrid0"/>
+        <w:tblStyle w:val="TableGrid"/>
         <w:tblW w:w="4075" w:type="dxa"/>
         <w:tblInd w:w="143" w:type="dxa"/>
         <w:tblCellMar>
@@ -1543,7 +1544,7 @@
     </w:tbl>
     <w:p>
       <w:pPr>
-        <w:pStyle w:val="Heading2"/>
+        <w:pStyle w:val="2"/>
         <w:numPr>
           <w:ilvl w:val="0"/>
           <w:numId w:val="8"/>
@@ -1648,40 +1649,30 @@
         </w:rPr>
         <w:t>"</w:t>
       </w:r>
-      <w:r>
-        <w:rPr>
-          <w:rFonts w:ascii="Consolas" w:hAnsi="Consolas"/>
-          <w:b/>
-        </w:rPr>
-        <w:t>C</w:t>
-      </w:r>
-      <w:r>
-        <w:rPr>
-          <w:rFonts w:ascii="Consolas" w:hAnsi="Consolas"/>
-          <w:b/>
-        </w:rPr>
-        <w:t>ities</w:t>
-      </w:r>
-      <w:r>
-        <w:rPr>
-          <w:rFonts w:ascii="Consolas" w:hAnsi="Consolas"/>
-          <w:b/>
-        </w:rPr>
+      <w:proofErr w:type="spellStart"/>
+      <w:r>
+        <w:rPr>
+          <w:rFonts w:ascii="Consolas" w:hAnsi="Consolas"/>
+          <w:b/>
+        </w:rPr>
+        <w:t>cities_information</w:t>
+      </w:r>
+      <w:proofErr w:type="spellEnd"/>
+      <w:r>
+        <w:rPr>
+          <w:rFonts w:ascii="Consolas" w:hAnsi="Consolas"/>
+          <w:b/>
+        </w:rPr>
+        <w:t>"</w:t>
+      </w:r>
+      <w:r>
+        <w:t>.</w:t>
+      </w:r>
+      <w:r>
         <w:t xml:space="preserve"> </w:t>
       </w:r>
       <w:r>
-        <w:rPr>
-          <w:rFonts w:ascii="Consolas" w:hAnsi="Consolas"/>
-          <w:b/>
-        </w:rPr>
-        <w:t>I</w:t>
-      </w:r>
-      <w:r>
-        <w:rPr>
-          <w:rFonts w:ascii="Consolas" w:hAnsi="Consolas"/>
-          <w:b/>
-        </w:rPr>
-        <w:t>nformation</w:t>
+        <w:t xml:space="preserve">Rename the </w:t>
       </w:r>
       <w:r>
         <w:rPr>
@@ -1691,13 +1682,11 @@
         <w:t>"</w:t>
       </w:r>
       <w:r>
-        <w:t>.</w:t>
-      </w:r>
-      <w:r>
-        <w:t xml:space="preserve"> </w:t>
-      </w:r>
-      <w:r>
-        <w:t xml:space="preserve">Rename the </w:t>
+        <w:rPr>
+          <w:rFonts w:ascii="Consolas" w:hAnsi="Consolas"/>
+          <w:b/>
+        </w:rPr>
+        <w:t>area</w:t>
       </w:r>
       <w:r>
         <w:rPr>
@@ -1707,11 +1696,7 @@
         <w:t>"</w:t>
       </w:r>
       <w:r>
-        <w:rPr>
-          <w:rFonts w:ascii="Consolas" w:hAnsi="Consolas"/>
-          <w:b/>
-        </w:rPr>
-        <w:t>area</w:t>
+        <w:t xml:space="preserve"> column as </w:t>
       </w:r>
       <w:r>
         <w:rPr>
@@ -1721,21 +1706,11 @@
         <w:t>"</w:t>
       </w:r>
       <w:r>
-        <w:t xml:space="preserve"> column as </w:t>
-      </w:r>
-      <w:r>
-        <w:rPr>
-          <w:rFonts w:ascii="Consolas" w:hAnsi="Consolas"/>
-          <w:b/>
-        </w:rPr>
-        <w:t>"</w:t>
-      </w:r>
-      <w:r>
-        <w:rPr>
-          <w:rFonts w:ascii="Consolas" w:hAnsi="Consolas"/>
-          <w:b/>
-        </w:rPr>
-        <w:t>Area (km2)</w:t>
+        <w:rPr>
+          <w:rFonts w:ascii="Consolas" w:hAnsi="Consolas"/>
+          <w:b/>
+        </w:rPr>
+        <w:t>area_km2</w:t>
       </w:r>
       <w:r>
         <w:rPr>
@@ -1767,7 +1742,7 @@
     </w:p>
     <w:p>
       <w:pPr>
-        <w:pStyle w:val="Heading3"/>
+        <w:pStyle w:val="3"/>
         <w:rPr>
           <w:lang w:val="bg-BG"/>
         </w:rPr>
@@ -1782,7 +1757,7 @@
     </w:p>
     <w:tbl>
       <w:tblPr>
-        <w:tblStyle w:val="TableGrid0"/>
+        <w:tblStyle w:val="TableGrid"/>
         <w:tblW w:w="3933" w:type="dxa"/>
         <w:tblInd w:w="143" w:type="dxa"/>
         <w:tblLayout w:type="fixed"/>
@@ -1819,13 +1794,15 @@
                 <w:rFonts w:cstheme="minorHAnsi"/>
               </w:rPr>
             </w:pPr>
+            <w:proofErr w:type="spellStart"/>
             <w:r>
               <w:rPr>
                 <w:rFonts w:cstheme="minorHAnsi"/>
                 <w:b/>
               </w:rPr>
-              <w:t>Cities Information</w:t>
-            </w:r>
+              <w:t>cities_information</w:t>
+            </w:r>
+            <w:proofErr w:type="spellEnd"/>
           </w:p>
         </w:tc>
         <w:tc>
@@ -1852,7 +1829,7 @@
                 <w:rFonts w:cstheme="minorHAnsi"/>
                 <w:b/>
               </w:rPr>
-              <w:t>Area (km2)</w:t>
+              <w:t>area_km2</w:t>
             </w:r>
           </w:p>
         </w:tc>
@@ -2300,7 +2277,7 @@
     </w:tbl>
     <w:p>
       <w:pPr>
-        <w:pStyle w:val="Heading2"/>
+        <w:pStyle w:val="2"/>
         <w:numPr>
           <w:ilvl w:val="0"/>
           <w:numId w:val="8"/>
@@ -2332,423 +2309,123 @@
           <w:lang w:val="en-GB"/>
         </w:rPr>
       </w:pPr>
-      <w:proofErr w:type="spellStart"/>
       <w:r>
         <w:rPr>
           <w:lang w:val="bg-BG"/>
         </w:rPr>
-        <w:t>As</w:t>
-      </w:r>
-      <w:proofErr w:type="spellEnd"/>
+        <w:t xml:space="preserve">As you can see, </w:t>
+      </w:r>
+      <w:r>
+        <w:rPr>
+          <w:lang w:val="en-GB"/>
+        </w:rPr>
+        <w:t>t</w:t>
+      </w:r>
       <w:r>
         <w:rPr>
           <w:lang w:val="bg-BG"/>
         </w:rPr>
+        <w:t xml:space="preserve">he </w:t>
+      </w:r>
+      <w:r>
+        <w:rPr>
+          <w:rFonts w:ascii="Consolas" w:hAnsi="Consolas"/>
+          <w:b/>
+        </w:rPr>
+        <w:t>"</w:t>
+      </w:r>
+      <w:r>
+        <w:rPr>
+          <w:rFonts w:ascii="Consolas" w:hAnsi="Consolas"/>
+          <w:b/>
+          <w:bCs/>
+        </w:rPr>
+        <w:t>cities</w:t>
+      </w:r>
+      <w:r>
+        <w:rPr>
+          <w:rFonts w:ascii="Consolas" w:hAnsi="Consolas"/>
+          <w:b/>
+        </w:rPr>
+        <w:t>"</w:t>
+      </w:r>
+      <w:r>
         <w:t xml:space="preserve"> </w:t>
       </w:r>
-      <w:proofErr w:type="spellStart"/>
       <w:r>
         <w:rPr>
           <w:lang w:val="bg-BG"/>
         </w:rPr>
-        <w:t>you</w:t>
-      </w:r>
-      <w:proofErr w:type="spellEnd"/>
+        <w:t xml:space="preserve">table contains duplicate entries. Write an SQL query to retrieve </w:t>
+      </w:r>
+      <w:r>
+        <w:rPr>
+          <w:rFonts w:ascii="Consolas" w:hAnsi="Consolas"/>
+          <w:b/>
+        </w:rPr>
+        <w:t>DISTINCT</w:t>
+      </w:r>
       <w:r>
         <w:rPr>
           <w:lang w:val="bg-BG"/>
         </w:rPr>
         <w:t xml:space="preserve"> </w:t>
       </w:r>
-      <w:proofErr w:type="spellStart"/>
       <w:r>
         <w:rPr>
           <w:lang w:val="bg-BG"/>
         </w:rPr>
-        <w:t>can</w:t>
-      </w:r>
-      <w:proofErr w:type="spellEnd"/>
+        <w:t xml:space="preserve">city </w:t>
+      </w:r>
+      <w:r>
+        <w:rPr>
+          <w:rFonts w:ascii="Consolas" w:hAnsi="Consolas"/>
+          <w:b/>
+        </w:rPr>
+        <w:t>"</w:t>
+      </w:r>
+      <w:r>
+        <w:rPr>
+          <w:rFonts w:ascii="Consolas" w:hAnsi="Consolas"/>
+          <w:b/>
+        </w:rPr>
+        <w:t>name</w:t>
+      </w:r>
+      <w:r>
+        <w:rPr>
+          <w:rFonts w:ascii="Consolas" w:hAnsi="Consolas"/>
+          <w:b/>
+        </w:rPr>
+        <w:t>"</w:t>
+      </w:r>
       <w:r>
         <w:rPr>
           <w:lang w:val="bg-BG"/>
         </w:rPr>
-        <w:t xml:space="preserve"> </w:t>
-      </w:r>
-      <w:proofErr w:type="spellStart"/>
-      <w:r>
-        <w:rPr>
-          <w:lang w:val="bg-BG"/>
-        </w:rPr>
-        <w:t>see</w:t>
-      </w:r>
-      <w:proofErr w:type="spellEnd"/>
-      <w:r>
-        <w:rPr>
-          <w:lang w:val="bg-BG"/>
-        </w:rPr>
-        <w:t xml:space="preserve">, </w:t>
-      </w:r>
-      <w:r>
-        <w:rPr>
-          <w:lang w:val="en-GB"/>
-        </w:rPr>
-        <w:t>t</w:t>
-      </w:r>
-      <w:proofErr w:type="spellStart"/>
-      <w:r>
-        <w:rPr>
-          <w:lang w:val="bg-BG"/>
-        </w:rPr>
-        <w:t>he</w:t>
-      </w:r>
-      <w:proofErr w:type="spellEnd"/>
-      <w:r>
-        <w:rPr>
-          <w:lang w:val="bg-BG"/>
-        </w:rPr>
-        <w:t xml:space="preserve"> </w:t>
-      </w:r>
-      <w:r>
-        <w:rPr>
-          <w:rFonts w:ascii="Consolas" w:hAnsi="Consolas"/>
-          <w:b/>
-        </w:rPr>
-        <w:t>"</w:t>
-      </w:r>
-      <w:r>
-        <w:rPr>
-          <w:rFonts w:ascii="Consolas" w:hAnsi="Consolas"/>
-          <w:b/>
-          <w:bCs/>
-        </w:rPr>
-        <w:t>cities</w:t>
-      </w:r>
-      <w:r>
-        <w:rPr>
-          <w:rFonts w:ascii="Consolas" w:hAnsi="Consolas"/>
-          <w:b/>
-        </w:rPr>
-        <w:t>"</w:t>
-      </w:r>
-      <w:r>
-        <w:t xml:space="preserve"> </w:t>
-      </w:r>
-      <w:proofErr w:type="spellStart"/>
-      <w:r>
-        <w:rPr>
-          <w:lang w:val="bg-BG"/>
-        </w:rPr>
-        <w:t>table</w:t>
-      </w:r>
-      <w:proofErr w:type="spellEnd"/>
-      <w:r>
-        <w:rPr>
-          <w:lang w:val="bg-BG"/>
-        </w:rPr>
-        <w:t xml:space="preserve"> </w:t>
-      </w:r>
-      <w:proofErr w:type="spellStart"/>
-      <w:r>
-        <w:rPr>
-          <w:lang w:val="bg-BG"/>
-        </w:rPr>
-        <w:t>contains</w:t>
-      </w:r>
-      <w:proofErr w:type="spellEnd"/>
-      <w:r>
-        <w:rPr>
-          <w:lang w:val="bg-BG"/>
-        </w:rPr>
-        <w:t xml:space="preserve"> </w:t>
-      </w:r>
-      <w:proofErr w:type="spellStart"/>
-      <w:r>
-        <w:rPr>
-          <w:lang w:val="bg-BG"/>
-        </w:rPr>
-        <w:t>duplicate</w:t>
-      </w:r>
-      <w:proofErr w:type="spellEnd"/>
-      <w:r>
-        <w:rPr>
-          <w:lang w:val="bg-BG"/>
-        </w:rPr>
-        <w:t xml:space="preserve"> </w:t>
-      </w:r>
-      <w:proofErr w:type="spellStart"/>
-      <w:r>
-        <w:rPr>
-          <w:lang w:val="bg-BG"/>
-        </w:rPr>
-        <w:t>entries</w:t>
-      </w:r>
-      <w:proofErr w:type="spellEnd"/>
-      <w:r>
-        <w:rPr>
-          <w:lang w:val="bg-BG"/>
-        </w:rPr>
-        <w:t xml:space="preserve">. </w:t>
-      </w:r>
-      <w:proofErr w:type="spellStart"/>
-      <w:r>
-        <w:rPr>
-          <w:lang w:val="bg-BG"/>
-        </w:rPr>
-        <w:t>Write</w:t>
-      </w:r>
-      <w:proofErr w:type="spellEnd"/>
-      <w:r>
-        <w:rPr>
-          <w:lang w:val="bg-BG"/>
-        </w:rPr>
-        <w:t xml:space="preserve"> </w:t>
-      </w:r>
-      <w:proofErr w:type="spellStart"/>
-      <w:r>
-        <w:rPr>
-          <w:lang w:val="bg-BG"/>
-        </w:rPr>
-        <w:t>an</w:t>
-      </w:r>
-      <w:proofErr w:type="spellEnd"/>
-      <w:r>
-        <w:rPr>
-          <w:lang w:val="bg-BG"/>
-        </w:rPr>
-        <w:t xml:space="preserve"> SQL </w:t>
-      </w:r>
-      <w:proofErr w:type="spellStart"/>
-      <w:r>
-        <w:rPr>
-          <w:lang w:val="bg-BG"/>
-        </w:rPr>
-        <w:t>query</w:t>
-      </w:r>
-      <w:proofErr w:type="spellEnd"/>
-      <w:r>
-        <w:rPr>
-          <w:lang w:val="bg-BG"/>
-        </w:rPr>
-        <w:t xml:space="preserve"> </w:t>
-      </w:r>
-      <w:proofErr w:type="spellStart"/>
-      <w:r>
-        <w:rPr>
-          <w:lang w:val="bg-BG"/>
-        </w:rPr>
-        <w:t>to</w:t>
-      </w:r>
-      <w:proofErr w:type="spellEnd"/>
-      <w:r>
-        <w:rPr>
-          <w:lang w:val="bg-BG"/>
-        </w:rPr>
-        <w:t xml:space="preserve"> </w:t>
-      </w:r>
-      <w:proofErr w:type="spellStart"/>
-      <w:r>
-        <w:rPr>
-          <w:lang w:val="bg-BG"/>
-        </w:rPr>
-        <w:t>retrieve</w:t>
-      </w:r>
-      <w:proofErr w:type="spellEnd"/>
-      <w:r>
-        <w:rPr>
-          <w:lang w:val="bg-BG"/>
-        </w:rPr>
-        <w:t xml:space="preserve"> </w:t>
-      </w:r>
-      <w:r>
-        <w:rPr>
-          <w:rFonts w:ascii="Consolas" w:hAnsi="Consolas"/>
-          <w:b/>
-        </w:rPr>
-        <w:t>DISTINCT</w:t>
-      </w:r>
-      <w:r>
-        <w:rPr>
-          <w:lang w:val="bg-BG"/>
-        </w:rPr>
-        <w:t xml:space="preserve"> </w:t>
-      </w:r>
-      <w:proofErr w:type="spellStart"/>
-      <w:r>
-        <w:rPr>
-          <w:lang w:val="bg-BG"/>
-        </w:rPr>
-        <w:t>city</w:t>
-      </w:r>
-      <w:proofErr w:type="spellEnd"/>
-      <w:r>
-        <w:rPr>
-          <w:lang w:val="bg-BG"/>
-        </w:rPr>
-        <w:t xml:space="preserve"> </w:t>
-      </w:r>
-      <w:r>
-        <w:rPr>
-          <w:rFonts w:ascii="Consolas" w:hAnsi="Consolas"/>
-          <w:b/>
-        </w:rPr>
-        <w:t>"</w:t>
-      </w:r>
-      <w:r>
-        <w:rPr>
-          <w:rFonts w:ascii="Consolas" w:hAnsi="Consolas"/>
-          <w:b/>
-        </w:rPr>
-        <w:t>name</w:t>
-      </w:r>
-      <w:r>
-        <w:rPr>
-          <w:rFonts w:ascii="Consolas" w:hAnsi="Consolas"/>
-          <w:b/>
-        </w:rPr>
-        <w:t>"</w:t>
-      </w:r>
-      <w:r>
-        <w:rPr>
-          <w:lang w:val="bg-BG"/>
-        </w:rPr>
-        <w:t xml:space="preserve">, </w:t>
-      </w:r>
-      <w:proofErr w:type="spellStart"/>
-      <w:r>
-        <w:rPr>
-          <w:lang w:val="bg-BG"/>
-        </w:rPr>
-        <w:t>sorting</w:t>
-      </w:r>
-      <w:proofErr w:type="spellEnd"/>
-      <w:r>
-        <w:rPr>
-          <w:lang w:val="bg-BG"/>
-        </w:rPr>
-        <w:t xml:space="preserve"> </w:t>
-      </w:r>
-      <w:proofErr w:type="spellStart"/>
-      <w:r>
-        <w:rPr>
-          <w:lang w:val="bg-BG"/>
-        </w:rPr>
-        <w:t>them</w:t>
-      </w:r>
-      <w:proofErr w:type="spellEnd"/>
-      <w:r>
-        <w:rPr>
-          <w:lang w:val="bg-BG"/>
-        </w:rPr>
-        <w:t xml:space="preserve"> </w:t>
-      </w:r>
-      <w:proofErr w:type="spellStart"/>
-      <w:r>
-        <w:rPr>
-          <w:lang w:val="bg-BG"/>
-        </w:rPr>
-        <w:t>in</w:t>
-      </w:r>
-      <w:proofErr w:type="spellEnd"/>
-      <w:r>
-        <w:rPr>
-          <w:lang w:val="bg-BG"/>
-        </w:rPr>
-        <w:t xml:space="preserve"> </w:t>
-      </w:r>
-      <w:proofErr w:type="spellStart"/>
+        <w:t xml:space="preserve">, sorting them in </w:t>
+      </w:r>
       <w:r>
         <w:rPr>
           <w:b/>
           <w:bCs/>
           <w:lang w:val="bg-BG"/>
         </w:rPr>
-        <w:t>descending</w:t>
-      </w:r>
-      <w:proofErr w:type="spellEnd"/>
+        <w:t>descending alphabetical order</w:t>
+      </w:r>
+      <w:r>
+        <w:rPr>
+          <w:lang w:val="bg-BG"/>
+        </w:rPr>
+        <w:t xml:space="preserve"> and </w:t>
+      </w:r>
       <w:r>
         <w:rPr>
           <w:b/>
           <w:bCs/>
           <w:lang w:val="bg-BG"/>
         </w:rPr>
-        <w:t xml:space="preserve"> </w:t>
-      </w:r>
-      <w:proofErr w:type="spellStart"/>
-      <w:r>
-        <w:rPr>
-          <w:b/>
-          <w:bCs/>
-          <w:lang w:val="bg-BG"/>
-        </w:rPr>
-        <w:t>alphabetical</w:t>
-      </w:r>
-      <w:proofErr w:type="spellEnd"/>
-      <w:r>
-        <w:rPr>
-          <w:b/>
-          <w:bCs/>
-          <w:lang w:val="bg-BG"/>
-        </w:rPr>
-        <w:t xml:space="preserve"> </w:t>
-      </w:r>
-      <w:proofErr w:type="spellStart"/>
-      <w:r>
-        <w:rPr>
-          <w:b/>
-          <w:bCs/>
-          <w:lang w:val="bg-BG"/>
-        </w:rPr>
-        <w:t>order</w:t>
-      </w:r>
-      <w:proofErr w:type="spellEnd"/>
-      <w:r>
-        <w:rPr>
-          <w:lang w:val="bg-BG"/>
-        </w:rPr>
-        <w:t xml:space="preserve"> </w:t>
-      </w:r>
-      <w:proofErr w:type="spellStart"/>
-      <w:r>
-        <w:rPr>
-          <w:lang w:val="bg-BG"/>
-        </w:rPr>
-        <w:t>and</w:t>
-      </w:r>
-      <w:proofErr w:type="spellEnd"/>
-      <w:r>
-        <w:rPr>
-          <w:lang w:val="bg-BG"/>
-        </w:rPr>
-        <w:t xml:space="preserve"> </w:t>
-      </w:r>
-      <w:proofErr w:type="spellStart"/>
-      <w:r>
-        <w:rPr>
-          <w:b/>
-          <w:bCs/>
-          <w:lang w:val="bg-BG"/>
-        </w:rPr>
-        <w:t>eliminating</w:t>
-      </w:r>
-      <w:proofErr w:type="spellEnd"/>
-      <w:r>
-        <w:rPr>
-          <w:b/>
-          <w:bCs/>
-          <w:lang w:val="bg-BG"/>
-        </w:rPr>
-        <w:t xml:space="preserve"> </w:t>
-      </w:r>
-      <w:proofErr w:type="spellStart"/>
-      <w:r>
-        <w:rPr>
-          <w:b/>
-          <w:bCs/>
-          <w:lang w:val="bg-BG"/>
-        </w:rPr>
-        <w:t>duplicates</w:t>
-      </w:r>
-      <w:proofErr w:type="spellEnd"/>
+        <w:t>eliminating duplicates</w:t>
+      </w:r>
       <w:r>
         <w:rPr>
           <w:lang w:val="en-GB"/>
@@ -2843,7 +2520,7 @@
     </w:p>
     <w:p>
       <w:pPr>
-        <w:pStyle w:val="Heading3"/>
+        <w:pStyle w:val="3"/>
       </w:pPr>
       <w:r>
         <w:t xml:space="preserve">Example </w:t>
@@ -2851,7 +2528,7 @@
     </w:p>
     <w:tbl>
       <w:tblPr>
-        <w:tblStyle w:val="TableGrid0"/>
+        <w:tblStyle w:val="TableGrid"/>
         <w:tblW w:w="3366" w:type="dxa"/>
         <w:tblInd w:w="143" w:type="dxa"/>
         <w:tblCellMar>
@@ -2920,7 +2597,7 @@
                 <w:rFonts w:cstheme="minorHAnsi"/>
                 <w:b/>
               </w:rPr>
-              <w:t>Area (km2)</w:t>
+              <w:t>area_km2</w:t>
             </w:r>
           </w:p>
         </w:tc>
@@ -3368,7 +3045,7 @@
     </w:tbl>
     <w:p>
       <w:pPr>
-        <w:pStyle w:val="Heading2"/>
+        <w:pStyle w:val="2"/>
         <w:numPr>
           <w:ilvl w:val="0"/>
           <w:numId w:val="8"/>
@@ -3581,42 +3258,6 @@
           <w:rFonts w:ascii="Consolas" w:hAnsi="Consolas"/>
           <w:b/>
         </w:rPr>
-        <w:t>"Full Name"</w:t>
-      </w:r>
-      <w:r>
-        <w:t>.</w:t>
-      </w:r>
-      <w:r>
-        <w:t xml:space="preserve"> Rename the </w:t>
-      </w:r>
-      <w:r>
-        <w:rPr>
-          <w:rFonts w:ascii="Consolas" w:hAnsi="Consolas"/>
-          <w:b/>
-        </w:rPr>
-        <w:t>"id"</w:t>
-      </w:r>
-      <w:r>
-        <w:t xml:space="preserve"> column as </w:t>
-      </w:r>
-      <w:r>
-        <w:rPr>
-          <w:rFonts w:ascii="Consolas" w:hAnsi="Consolas"/>
-          <w:b/>
-        </w:rPr>
-        <w:t>"ID"</w:t>
-      </w:r>
-      <w:r>
-        <w:t xml:space="preserve"> and</w:t>
-      </w:r>
-      <w:r>
-        <w:t xml:space="preserve"> the </w:t>
-      </w:r>
-      <w:r>
-        <w:rPr>
-          <w:rFonts w:ascii="Consolas" w:hAnsi="Consolas"/>
-          <w:b/>
-        </w:rPr>
         <w:t>"</w:t>
       </w:r>
       <w:proofErr w:type="spellStart"/>
@@ -3625,7 +3266,28 @@
           <w:rFonts w:ascii="Consolas" w:hAnsi="Consolas"/>
           <w:b/>
         </w:rPr>
-        <w:t>job_title</w:t>
+        <w:t>f</w:t>
+      </w:r>
+      <w:r>
+        <w:rPr>
+          <w:rFonts w:ascii="Consolas" w:hAnsi="Consolas"/>
+          <w:b/>
+        </w:rPr>
+        <w:t>ull</w:t>
+      </w:r>
+      <w:r>
+        <w:rPr>
+          <w:rFonts w:ascii="Consolas" w:hAnsi="Consolas"/>
+          <w:b/>
+        </w:rPr>
+        <w:t>_n</w:t>
+      </w:r>
+      <w:r>
+        <w:rPr>
+          <w:rFonts w:ascii="Consolas" w:hAnsi="Consolas"/>
+          <w:b/>
+        </w:rPr>
+        <w:t>ame</w:t>
       </w:r>
       <w:proofErr w:type="spellEnd"/>
       <w:r>
@@ -3634,16 +3296,6 @@
           <w:b/>
         </w:rPr>
         <w:t>"</w:t>
-      </w:r>
-      <w:r>
-        <w:t xml:space="preserve"> column as </w:t>
-      </w:r>
-      <w:r>
-        <w:rPr>
-          <w:rFonts w:ascii="Consolas" w:hAnsi="Consolas"/>
-          <w:b/>
-        </w:rPr>
-        <w:t>"Job Title"</w:t>
       </w:r>
       <w:r>
         <w:t>.</w:t>
@@ -3774,9 +3426,10 @@
     </w:p>
     <w:p>
       <w:pPr>
-        <w:pStyle w:val="Heading3"/>
+        <w:pStyle w:val="3"/>
       </w:pPr>
       <w:r>
+        <w:lastRenderedPageBreak/>
         <w:t>Example</w:t>
       </w:r>
       <w:r>
@@ -3785,7 +3438,7 @@
     </w:p>
     <w:tbl>
       <w:tblPr>
-        <w:tblStyle w:val="TableGrid0"/>
+        <w:tblStyle w:val="TableGrid"/>
         <w:tblW w:w="6485" w:type="dxa"/>
         <w:tblInd w:w="143" w:type="dxa"/>
         <w:tblCellMar>
@@ -3828,7 +3481,7 @@
                 <w:rFonts w:cstheme="minorHAnsi"/>
                 <w:b/>
               </w:rPr>
-              <w:t>ID</w:t>
+              <w:t>id</w:t>
             </w:r>
           </w:p>
         </w:tc>
@@ -3846,45 +3499,50 @@
           <w:p>
             <w:pPr>
               <w:spacing w:before="0"/>
-              <w:rPr>
-                <w:rFonts w:cstheme="minorHAnsi"/>
-              </w:rPr>
-            </w:pPr>
-            <w:r>
               <w:rPr>
                 <w:rFonts w:cstheme="minorHAnsi"/>
                 <w:b/>
               </w:rPr>
-              <w:t>Full Name</w:t>
-            </w:r>
-          </w:p>
-        </w:tc>
-        <w:tc>
-          <w:tcPr>
-            <w:tcW w:w="3827" w:type="dxa"/>
-            <w:tcBorders>
-              <w:top w:val="single" w:sz="4" w:space="0" w:color="000000"/>
-              <w:left w:val="single" w:sz="4" w:space="0" w:color="000000"/>
-              <w:bottom w:val="single" w:sz="4" w:space="0" w:color="000000"/>
-              <w:right w:val="single" w:sz="4" w:space="0" w:color="000000"/>
-            </w:tcBorders>
-            <w:shd w:val="clear" w:color="auto" w:fill="D9D9D9"/>
-          </w:tcPr>
-          <w:p>
-            <w:pPr>
-              <w:spacing w:before="0"/>
+            </w:pPr>
+            <w:proofErr w:type="spellStart"/>
+            <w:r>
               <w:rPr>
                 <w:rFonts w:cstheme="minorHAnsi"/>
                 <w:b/>
               </w:rPr>
-            </w:pPr>
-            <w:r>
+              <w:t>full_name</w:t>
+            </w:r>
+            <w:proofErr w:type="spellEnd"/>
+          </w:p>
+        </w:tc>
+        <w:tc>
+          <w:tcPr>
+            <w:tcW w:w="3827" w:type="dxa"/>
+            <w:tcBorders>
+              <w:top w:val="single" w:sz="4" w:space="0" w:color="000000"/>
+              <w:left w:val="single" w:sz="4" w:space="0" w:color="000000"/>
+              <w:bottom w:val="single" w:sz="4" w:space="0" w:color="000000"/>
+              <w:right w:val="single" w:sz="4" w:space="0" w:color="000000"/>
+            </w:tcBorders>
+            <w:shd w:val="clear" w:color="auto" w:fill="D9D9D9"/>
+          </w:tcPr>
+          <w:p>
+            <w:pPr>
+              <w:spacing w:before="0"/>
               <w:rPr>
                 <w:rFonts w:cstheme="minorHAnsi"/>
                 <w:b/>
               </w:rPr>
-              <w:t>Job Title</w:t>
-            </w:r>
+            </w:pPr>
+            <w:proofErr w:type="spellStart"/>
+            <w:r>
+              <w:rPr>
+                <w:rFonts w:cstheme="minorHAnsi"/>
+                <w:b/>
+              </w:rPr>
+              <w:t>job_title</w:t>
+            </w:r>
+            <w:proofErr w:type="spellEnd"/>
           </w:p>
         </w:tc>
       </w:tr>
@@ -4948,7 +4606,7 @@
     </w:tbl>
     <w:p>
       <w:pPr>
-        <w:pStyle w:val="Heading2"/>
+        <w:pStyle w:val="2"/>
         <w:numPr>
           <w:ilvl w:val="0"/>
           <w:numId w:val="8"/>
@@ -5180,7 +4838,21 @@
           <w:rFonts w:ascii="Consolas" w:hAnsi="Consolas"/>
           <w:b/>
         </w:rPr>
-        <w:t>"ID"</w:t>
+        <w:t>"</w:t>
+      </w:r>
+      <w:r>
+        <w:rPr>
+          <w:rFonts w:ascii="Consolas" w:hAnsi="Consolas"/>
+          <w:b/>
+        </w:rPr>
+        <w:t>id</w:t>
+      </w:r>
+      <w:r>
+        <w:rPr>
+          <w:rFonts w:ascii="Consolas" w:hAnsi="Consolas"/>
+          <w:b/>
+        </w:rPr>
+        <w:t>"</w:t>
       </w:r>
       <w:r>
         <w:t>.</w:t>
@@ -5316,13 +4988,56 @@
           <w:rFonts w:ascii="Consolas" w:hAnsi="Consolas"/>
           <w:b/>
         </w:rPr>
-        <w:t>"Full Name"</w:t>
+        <w:t>"</w:t>
+      </w:r>
+      <w:proofErr w:type="spellStart"/>
+      <w:r>
+        <w:rPr>
+          <w:rFonts w:ascii="Consolas" w:hAnsi="Consolas"/>
+          <w:b/>
+        </w:rPr>
+        <w:t>f</w:t>
+      </w:r>
+      <w:r>
+        <w:rPr>
+          <w:rFonts w:ascii="Consolas" w:hAnsi="Consolas"/>
+          <w:b/>
+        </w:rPr>
+        <w:t>ull</w:t>
+      </w:r>
+      <w:r>
+        <w:rPr>
+          <w:rFonts w:ascii="Consolas" w:hAnsi="Consolas"/>
+          <w:b/>
+        </w:rPr>
+        <w:t>_n</w:t>
+      </w:r>
+      <w:r>
+        <w:rPr>
+          <w:rFonts w:ascii="Consolas" w:hAnsi="Consolas"/>
+          <w:b/>
+        </w:rPr>
+        <w:t>ame</w:t>
+      </w:r>
+      <w:proofErr w:type="spellEnd"/>
+      <w:r>
+        <w:rPr>
+          <w:rFonts w:ascii="Consolas" w:hAnsi="Consolas"/>
+          <w:b/>
+        </w:rPr>
+        <w:t>"</w:t>
       </w:r>
       <w:r>
         <w:t>.</w:t>
       </w:r>
       <w:r>
-        <w:t xml:space="preserve"> Rename the </w:t>
+        <w:t xml:space="preserve"> </w:t>
+      </w:r>
+      <w:r>
+        <w:t xml:space="preserve"> </w:t>
+      </w:r>
+      <w:r>
+        <w:t xml:space="preserve">Sort the results by the </w:t>
       </w:r>
       <w:r>
         <w:rPr>
@@ -5340,60 +5055,6 @@
         <w:t>hire_date</w:t>
       </w:r>
       <w:proofErr w:type="spellEnd"/>
-      <w:r>
-        <w:rPr>
-          <w:rFonts w:ascii="Consolas" w:hAnsi="Consolas"/>
-          <w:b/>
-        </w:rPr>
-        <w:t>"</w:t>
-      </w:r>
-      <w:r>
-        <w:t xml:space="preserve"> column as </w:t>
-      </w:r>
-      <w:r>
-        <w:rPr>
-          <w:rFonts w:ascii="Consolas" w:hAnsi="Consolas"/>
-          <w:b/>
-        </w:rPr>
-        <w:t>"</w:t>
-      </w:r>
-      <w:r>
-        <w:rPr>
-          <w:rFonts w:ascii="Consolas" w:hAnsi="Consolas"/>
-          <w:b/>
-        </w:rPr>
-        <w:t>Hire Date</w:t>
-      </w:r>
-      <w:r>
-        <w:rPr>
-          <w:rFonts w:ascii="Consolas" w:hAnsi="Consolas"/>
-          <w:b/>
-        </w:rPr>
-        <w:t>"</w:t>
-      </w:r>
-      <w:r>
-        <w:t>.</w:t>
-      </w:r>
-      <w:r>
-        <w:t xml:space="preserve"> </w:t>
-      </w:r>
-      <w:r>
-        <w:t xml:space="preserve">Sort the results by the </w:t>
-      </w:r>
-      <w:r>
-        <w:rPr>
-          <w:rFonts w:ascii="Consolas" w:hAnsi="Consolas"/>
-          <w:b/>
-        </w:rPr>
-        <w:t>"</w:t>
-      </w:r>
-      <w:r>
-        <w:rPr>
-          <w:rFonts w:ascii="Consolas" w:hAnsi="Consolas"/>
-          <w:b/>
-        </w:rPr>
-        <w:t>Hire Date</w:t>
-      </w:r>
       <w:r>
         <w:rPr>
           <w:rFonts w:ascii="Consolas" w:hAnsi="Consolas"/>
@@ -5534,7 +5195,7 @@
     </w:p>
     <w:p>
       <w:pPr>
-        <w:pStyle w:val="Heading3"/>
+        <w:pStyle w:val="3"/>
       </w:pPr>
       <w:r>
         <w:t>Example</w:t>
@@ -5545,7 +5206,7 @@
     </w:p>
     <w:tbl>
       <w:tblPr>
-        <w:tblStyle w:val="TableGrid0"/>
+        <w:tblStyle w:val="TableGrid"/>
         <w:tblW w:w="4217" w:type="dxa"/>
         <w:tblInd w:w="143" w:type="dxa"/>
         <w:tblCellMar>
@@ -5588,7 +5249,7 @@
                 <w:rFonts w:cstheme="minorHAnsi"/>
                 <w:b/>
               </w:rPr>
-              <w:t>ID</w:t>
+              <w:t>id</w:t>
             </w:r>
           </w:p>
         </w:tc>
@@ -5606,45 +5267,50 @@
           <w:p>
             <w:pPr>
               <w:spacing w:before="0"/>
-              <w:rPr>
-                <w:rFonts w:cstheme="minorHAnsi"/>
-              </w:rPr>
-            </w:pPr>
-            <w:r>
               <w:rPr>
                 <w:rFonts w:cstheme="minorHAnsi"/>
                 <w:b/>
               </w:rPr>
-              <w:t>Full Name</w:t>
-            </w:r>
-          </w:p>
-        </w:tc>
-        <w:tc>
-          <w:tcPr>
-            <w:tcW w:w="1418" w:type="dxa"/>
-            <w:tcBorders>
-              <w:top w:val="single" w:sz="4" w:space="0" w:color="000000"/>
-              <w:left w:val="single" w:sz="4" w:space="0" w:color="000000"/>
-              <w:bottom w:val="single" w:sz="4" w:space="0" w:color="000000"/>
-              <w:right w:val="single" w:sz="4" w:space="0" w:color="000000"/>
-            </w:tcBorders>
-            <w:shd w:val="clear" w:color="auto" w:fill="D9D9D9"/>
-          </w:tcPr>
-          <w:p>
-            <w:pPr>
-              <w:spacing w:before="0"/>
+            </w:pPr>
+            <w:proofErr w:type="spellStart"/>
+            <w:r>
               <w:rPr>
                 <w:rFonts w:cstheme="minorHAnsi"/>
                 <w:b/>
               </w:rPr>
-            </w:pPr>
-            <w:r>
+              <w:t>full_name</w:t>
+            </w:r>
+            <w:proofErr w:type="spellEnd"/>
+          </w:p>
+        </w:tc>
+        <w:tc>
+          <w:tcPr>
+            <w:tcW w:w="1418" w:type="dxa"/>
+            <w:tcBorders>
+              <w:top w:val="single" w:sz="4" w:space="0" w:color="000000"/>
+              <w:left w:val="single" w:sz="4" w:space="0" w:color="000000"/>
+              <w:bottom w:val="single" w:sz="4" w:space="0" w:color="000000"/>
+              <w:right w:val="single" w:sz="4" w:space="0" w:color="000000"/>
+            </w:tcBorders>
+            <w:shd w:val="clear" w:color="auto" w:fill="D9D9D9"/>
+          </w:tcPr>
+          <w:p>
+            <w:pPr>
+              <w:spacing w:before="0"/>
               <w:rPr>
                 <w:rFonts w:cstheme="minorHAnsi"/>
                 <w:b/>
               </w:rPr>
-              <w:t>Hire Date</w:t>
-            </w:r>
+            </w:pPr>
+            <w:proofErr w:type="spellStart"/>
+            <w:r>
+              <w:rPr>
+                <w:rFonts w:cstheme="minorHAnsi"/>
+                <w:b/>
+              </w:rPr>
+              <w:t>hire_date</w:t>
+            </w:r>
+            <w:proofErr w:type="spellEnd"/>
           </w:p>
         </w:tc>
       </w:tr>
@@ -6321,13 +5987,14 @@
     </w:tbl>
     <w:p>
       <w:pPr>
-        <w:pStyle w:val="Heading2"/>
+        <w:pStyle w:val="2"/>
         <w:numPr>
           <w:ilvl w:val="0"/>
           <w:numId w:val="8"/>
         </w:numPr>
       </w:pPr>
       <w:r>
+        <w:lastRenderedPageBreak/>
         <w:t xml:space="preserve">Find the </w:t>
       </w:r>
       <w:r>
@@ -6673,7 +6340,7 @@
     </w:p>
     <w:p>
       <w:pPr>
-        <w:pStyle w:val="Heading3"/>
+        <w:pStyle w:val="3"/>
       </w:pPr>
       <w:r>
         <w:t xml:space="preserve">Example </w:t>
@@ -6681,7 +6348,7 @@
     </w:p>
     <w:tbl>
       <w:tblPr>
-        <w:tblStyle w:val="TableGrid0"/>
+        <w:tblStyle w:val="TableGrid"/>
         <w:tblW w:w="5776" w:type="dxa"/>
         <w:tblInd w:w="143" w:type="dxa"/>
         <w:tblLayout w:type="fixed"/>
@@ -7741,7 +7408,7 @@
     </w:tbl>
     <w:p>
       <w:pPr>
-        <w:pStyle w:val="Heading2"/>
+        <w:pStyle w:val="2"/>
         <w:numPr>
           <w:ilvl w:val="0"/>
           <w:numId w:val="8"/>
@@ -8101,7 +7768,7 @@
     </w:p>
     <w:p>
       <w:pPr>
-        <w:pStyle w:val="Heading3"/>
+        <w:pStyle w:val="3"/>
       </w:pPr>
       <w:r>
         <w:t xml:space="preserve">Example </w:t>
@@ -8109,7 +7776,7 @@
     </w:p>
     <w:tbl>
       <w:tblPr>
-        <w:tblStyle w:val="TableGrid0"/>
+        <w:tblStyle w:val="TableGrid"/>
         <w:tblW w:w="5067" w:type="dxa"/>
         <w:tblInd w:w="143" w:type="dxa"/>
         <w:tblLayout w:type="fixed"/>
@@ -8772,6 +8439,7 @@
               <w:rPr>
                 <w:rFonts w:ascii="Consolas" w:hAnsi="Consolas"/>
               </w:rPr>
+              <w:lastRenderedPageBreak/>
               <w:t>1245 Clay Road</w:t>
             </w:r>
           </w:p>
@@ -9053,7 +8721,7 @@
     </w:tbl>
     <w:p>
       <w:pPr>
-        <w:pStyle w:val="Heading2"/>
+        <w:pStyle w:val="2"/>
         <w:numPr>
           <w:ilvl w:val="0"/>
           <w:numId w:val="8"/>
@@ -9239,7 +8907,7 @@
     </w:p>
     <w:p>
       <w:pPr>
-        <w:pStyle w:val="Heading3"/>
+        <w:pStyle w:val="3"/>
       </w:pPr>
       <w:r>
         <w:t xml:space="preserve">Example </w:t>
@@ -9247,7 +8915,7 @@
     </w:p>
     <w:tbl>
       <w:tblPr>
-        <w:tblStyle w:val="TableGrid0"/>
+        <w:tblStyle w:val="TableGrid"/>
         <w:tblW w:w="8469" w:type="dxa"/>
         <w:tblInd w:w="143" w:type="dxa"/>
         <w:tblLayout w:type="fixed"/>
@@ -9926,7 +9594,7 @@
     </w:tbl>
     <w:p>
       <w:pPr>
-        <w:pStyle w:val="Heading2"/>
+        <w:pStyle w:val="2"/>
         <w:numPr>
           <w:ilvl w:val="0"/>
           <w:numId w:val="8"/>
@@ -10234,7 +9902,7 @@
     </w:p>
     <w:p>
       <w:pPr>
-        <w:pStyle w:val="Heading3"/>
+        <w:pStyle w:val="3"/>
       </w:pPr>
       <w:r>
         <w:t xml:space="preserve">Example </w:t>
@@ -10242,7 +9910,7 @@
     </w:p>
     <w:tbl>
       <w:tblPr>
-        <w:tblStyle w:val="TableGrid0"/>
+        <w:tblStyle w:val="TableGrid"/>
         <w:tblW w:w="4359" w:type="dxa"/>
         <w:tblInd w:w="143" w:type="dxa"/>
         <w:tblLayout w:type="fixed"/>
@@ -10791,13 +10459,14 @@
     </w:tbl>
     <w:p>
       <w:pPr>
-        <w:pStyle w:val="Heading2"/>
+        <w:pStyle w:val="2"/>
         <w:numPr>
           <w:ilvl w:val="0"/>
           <w:numId w:val="8"/>
         </w:numPr>
       </w:pPr>
       <w:r>
+        <w:lastRenderedPageBreak/>
         <w:t>Set</w:t>
       </w:r>
       <w:r>
@@ -11051,7 +10720,7 @@
     </w:p>
     <w:p>
       <w:pPr>
-        <w:pStyle w:val="Heading3"/>
+        <w:pStyle w:val="3"/>
       </w:pPr>
       <w:r>
         <w:t xml:space="preserve">Example </w:t>
@@ -11059,7 +10728,7 @@
     </w:p>
     <w:tbl>
       <w:tblPr>
-        <w:tblStyle w:val="TableGrid0"/>
+        <w:tblStyle w:val="TableGrid"/>
         <w:tblW w:w="3083" w:type="dxa"/>
         <w:tblInd w:w="143" w:type="dxa"/>
         <w:tblLayout w:type="fixed"/>
@@ -11470,7 +11139,7 @@
     </w:tbl>
     <w:p>
       <w:pPr>
-        <w:pStyle w:val="Heading2"/>
+        <w:pStyle w:val="2"/>
         <w:numPr>
           <w:ilvl w:val="0"/>
           <w:numId w:val="8"/>
@@ -11661,7 +11330,7 @@
     </w:p>
     <w:p>
       <w:pPr>
-        <w:pStyle w:val="Heading3"/>
+        <w:pStyle w:val="3"/>
       </w:pPr>
       <w:r>
         <w:t xml:space="preserve">Example </w:t>
@@ -11669,7 +11338,7 @@
     </w:p>
     <w:tbl>
       <w:tblPr>
-        <w:tblStyle w:val="TableGrid0"/>
+        <w:tblStyle w:val="TableGrid"/>
         <w:tblW w:w="4537" w:type="dxa"/>
         <w:tblInd w:w="143" w:type="dxa"/>
         <w:tblLayout w:type="fixed"/>
@@ -12355,13 +12024,14 @@
     </w:tbl>
     <w:p>
       <w:pPr>
-        <w:pStyle w:val="Heading2"/>
+        <w:pStyle w:val="2"/>
         <w:numPr>
           <w:ilvl w:val="0"/>
           <w:numId w:val="8"/>
         </w:numPr>
       </w:pPr>
       <w:r>
+        <w:lastRenderedPageBreak/>
         <w:t>S</w:t>
       </w:r>
       <w:r>
@@ -12742,7 +12412,7 @@
     </w:p>
     <w:p>
       <w:pPr>
-        <w:pStyle w:val="Heading3"/>
+        <w:pStyle w:val="3"/>
       </w:pPr>
       <w:r>
         <w:t>Example</w:t>
@@ -12753,7 +12423,7 @@
     </w:p>
     <w:tbl>
       <w:tblPr>
-        <w:tblStyle w:val="TableGrid0"/>
+        <w:tblStyle w:val="TableGrid"/>
         <w:tblW w:w="6212" w:type="dxa"/>
         <w:tblInd w:w="143" w:type="dxa"/>
         <w:tblCellMar>
@@ -12788,6 +12458,7 @@
               <w:spacing w:before="0"/>
               <w:rPr>
                 <w:rFonts w:cstheme="minorHAnsi"/>
+                <w:b/>
               </w:rPr>
             </w:pPr>
             <w:proofErr w:type="spellStart"/>
@@ -13839,7 +13510,7 @@
     </w:tbl>
     <w:p>
       <w:pPr>
-        <w:pStyle w:val="Heading2"/>
+        <w:pStyle w:val="2"/>
         <w:numPr>
           <w:ilvl w:val="0"/>
           <w:numId w:val="8"/>
@@ -14062,7 +13733,7 @@
     </w:p>
     <w:p>
       <w:pPr>
-        <w:pStyle w:val="Heading3"/>
+        <w:pStyle w:val="3"/>
       </w:pPr>
       <w:r>
         <w:t xml:space="preserve">Example </w:t>
@@ -14070,7 +13741,7 @@
     </w:p>
     <w:tbl>
       <w:tblPr>
-        <w:tblStyle w:val="TableGrid0"/>
+        <w:tblStyle w:val="TableGrid"/>
         <w:tblW w:w="3933" w:type="dxa"/>
         <w:tblInd w:w="143" w:type="dxa"/>
         <w:tblLayout w:type="fixed"/>
@@ -14438,7 +14109,7 @@
     </w:tbl>
     <w:p>
       <w:pPr>
-        <w:pStyle w:val="Heading2"/>
+        <w:pStyle w:val="2"/>
         <w:numPr>
           <w:ilvl w:val="0"/>
           <w:numId w:val="8"/>
@@ -14617,6 +14288,7 @@
           <w:rFonts w:ascii="Consolas" w:hAnsi="Consolas"/>
           <w:b/>
         </w:rPr>
+        <w:lastRenderedPageBreak/>
         <w:tab/>
         <w:t>('Facilities and Maintenance', 218),</w:t>
       </w:r>
@@ -14674,7 +14346,7 @@
     </w:p>
     <w:p>
       <w:pPr>
-        <w:pStyle w:val="Heading3"/>
+        <w:pStyle w:val="3"/>
       </w:pPr>
       <w:r>
         <w:t xml:space="preserve">Example </w:t>
@@ -14682,7 +14354,7 @@
     </w:p>
     <w:tbl>
       <w:tblPr>
-        <w:tblStyle w:val="TableGrid0"/>
+        <w:tblStyle w:val="TableGrid"/>
         <w:tblW w:w="5067" w:type="dxa"/>
         <w:tblInd w:w="143" w:type="dxa"/>
         <w:tblLayout w:type="fixed"/>
@@ -15618,7 +15290,7 @@
     </w:tbl>
     <w:p>
       <w:pPr>
-        <w:pStyle w:val="Heading2"/>
+        <w:pStyle w:val="2"/>
         <w:numPr>
           <w:ilvl w:val="0"/>
           <w:numId w:val="8"/>
@@ -15728,19 +15400,14 @@
         </w:rPr>
         <w:t>"</w:t>
       </w:r>
+      <w:proofErr w:type="spellStart"/>
       <w:r>
         <w:rPr>
           <w:rFonts w:ascii="Consolas" w:hAnsi="Consolas"/>
           <w:b/>
           <w:bCs/>
         </w:rPr>
-        <w:t>Full</w:t>
-      </w:r>
-      <w:r>
-        <w:rPr>
-          <w:rFonts w:ascii="Consolas" w:hAnsi="Consolas"/>
-        </w:rPr>
-        <w:t xml:space="preserve"> </w:t>
+        <w:t>f</w:t>
       </w:r>
       <w:r>
         <w:rPr>
@@ -15748,8 +15415,25 @@
           <w:b/>
           <w:bCs/>
         </w:rPr>
-        <w:t>Name</w:t>
-      </w:r>
+        <w:t>ull</w:t>
+      </w:r>
+      <w:r>
+        <w:rPr>
+          <w:rFonts w:ascii="Consolas" w:hAnsi="Consolas"/>
+          <w:b/>
+          <w:bCs/>
+        </w:rPr>
+        <w:t>_n</w:t>
+      </w:r>
+      <w:r>
+        <w:rPr>
+          <w:rFonts w:ascii="Consolas" w:hAnsi="Consolas"/>
+          <w:b/>
+          <w:bCs/>
+        </w:rPr>
+        <w:t>ame</w:t>
+      </w:r>
+      <w:proofErr w:type="spellEnd"/>
       <w:r>
         <w:rPr>
           <w:rFonts w:ascii="Consolas" w:hAnsi="Consolas"/>
@@ -15855,7 +15539,10 @@
         <w:t>"</w:t>
       </w:r>
       <w:r>
-        <w:t xml:space="preserve"> column, which should be renamed as </w:t>
+        <w:t xml:space="preserve"> column</w:t>
+      </w:r>
+      <w:r>
+        <w:t xml:space="preserve">, </w:t>
       </w:r>
       <w:r>
         <w:rPr>
@@ -15863,14 +15550,16 @@
         </w:rPr>
         <w:t>"</w:t>
       </w:r>
+      <w:proofErr w:type="spellStart"/>
       <w:r>
         <w:rPr>
           <w:rFonts w:ascii="Consolas" w:hAnsi="Consolas"/>
           <w:b/>
           <w:bCs/>
         </w:rPr>
-        <w:t>Job Title</w:t>
-      </w:r>
+        <w:t>department_id</w:t>
+      </w:r>
+      <w:proofErr w:type="spellEnd"/>
       <w:r>
         <w:rPr>
           <w:rFonts w:ascii="Consolas" w:hAnsi="Consolas"/>
@@ -15878,7 +15567,10 @@
         <w:t>"</w:t>
       </w:r>
       <w:r>
-        <w:t xml:space="preserve">. Select the </w:t>
+        <w:t>,</w:t>
+      </w:r>
+      <w:r>
+        <w:t xml:space="preserve"> and the </w:t>
       </w:r>
       <w:r>
         <w:rPr>
@@ -15893,7 +15585,7 @@
           <w:b/>
           <w:bCs/>
         </w:rPr>
-        <w:t>department_id</w:t>
+        <w:t>manager_id</w:t>
       </w:r>
       <w:proofErr w:type="spellEnd"/>
       <w:r>
@@ -15903,84 +15595,7 @@
         <w:t>"</w:t>
       </w:r>
       <w:r>
-        <w:t xml:space="preserve"> column and rename it as </w:t>
-      </w:r>
-      <w:r>
-        <w:rPr>
-          <w:rFonts w:ascii="Consolas" w:hAnsi="Consolas"/>
-        </w:rPr>
-        <w:t>"</w:t>
-      </w:r>
-      <w:r>
-        <w:rPr>
-          <w:rFonts w:ascii="Consolas" w:hAnsi="Consolas"/>
-          <w:b/>
-          <w:bCs/>
-        </w:rPr>
-        <w:t>Department ID</w:t>
-      </w:r>
-      <w:r>
-        <w:rPr>
-          <w:rFonts w:ascii="Consolas" w:hAnsi="Consolas"/>
-        </w:rPr>
-        <w:t>"</w:t>
-      </w:r>
-      <w:r>
-        <w:t>,</w:t>
-      </w:r>
-      <w:r>
-        <w:rPr>
-          <w:rFonts w:ascii="Consolas" w:hAnsi="Consolas"/>
-        </w:rPr>
-        <w:t xml:space="preserve"> </w:t>
-      </w:r>
-      <w:r>
-        <w:t xml:space="preserve">and select the </w:t>
-      </w:r>
-      <w:r>
-        <w:rPr>
-          <w:rFonts w:ascii="Consolas" w:hAnsi="Consolas"/>
-        </w:rPr>
-        <w:t>"</w:t>
-      </w:r>
-      <w:proofErr w:type="spellStart"/>
-      <w:r>
-        <w:rPr>
-          <w:rFonts w:ascii="Consolas" w:hAnsi="Consolas"/>
-          <w:b/>
-          <w:bCs/>
-        </w:rPr>
-        <w:t>manager_id</w:t>
-      </w:r>
-      <w:proofErr w:type="spellEnd"/>
-      <w:r>
-        <w:rPr>
-          <w:rFonts w:ascii="Consolas" w:hAnsi="Consolas"/>
-        </w:rPr>
-        <w:t>"</w:t>
-      </w:r>
-      <w:r>
-        <w:t xml:space="preserve"> column, which should be renamed as </w:t>
-      </w:r>
-      <w:r>
-        <w:rPr>
-          <w:rFonts w:ascii="Consolas" w:hAnsi="Consolas"/>
-        </w:rPr>
-        <w:t>"</w:t>
-      </w:r>
-      <w:r>
-        <w:rPr>
-          <w:rFonts w:ascii="Consolas" w:hAnsi="Consolas"/>
-          <w:b/>
-          <w:bCs/>
-        </w:rPr>
-        <w:t>Manager ID</w:t>
-      </w:r>
-      <w:r>
-        <w:rPr>
-          <w:rFonts w:ascii="Consolas" w:hAnsi="Consolas"/>
-        </w:rPr>
-        <w:t>"</w:t>
+        <w:t xml:space="preserve"> column</w:t>
       </w:r>
       <w:r>
         <w:t>.</w:t>
@@ -16003,7 +15618,7 @@
     </w:p>
     <w:p>
       <w:pPr>
-        <w:pStyle w:val="Heading3"/>
+        <w:pStyle w:val="3"/>
       </w:pPr>
       <w:r>
         <w:t xml:space="preserve">Example </w:t>
@@ -16011,7 +15626,7 @@
     </w:p>
     <w:tbl>
       <w:tblPr>
-        <w:tblStyle w:val="TableGrid0"/>
+        <w:tblStyle w:val="TableGrid"/>
         <w:tblW w:w="9462" w:type="dxa"/>
         <w:tblInd w:w="143" w:type="dxa"/>
         <w:tblLayout w:type="fixed"/>
@@ -16048,15 +15663,18 @@
               <w:spacing w:before="0"/>
               <w:rPr>
                 <w:rFonts w:cstheme="minorHAnsi"/>
-              </w:rPr>
-            </w:pPr>
+                <w:b/>
+              </w:rPr>
+            </w:pPr>
+            <w:proofErr w:type="spellStart"/>
             <w:r>
               <w:rPr>
                 <w:rFonts w:cstheme="minorHAnsi"/>
                 <w:b/>
               </w:rPr>
-              <w:t>Full Name</w:t>
-            </w:r>
+              <w:t>full_name</w:t>
+            </w:r>
+            <w:proofErr w:type="spellEnd"/>
           </w:p>
         </w:tc>
         <w:tc>
@@ -16073,49 +15691,25 @@
           <w:p>
             <w:pPr>
               <w:spacing w:before="0"/>
-              <w:rPr>
-                <w:rFonts w:cstheme="minorHAnsi"/>
-              </w:rPr>
-            </w:pPr>
-            <w:r>
               <w:rPr>
                 <w:rFonts w:cstheme="minorHAnsi"/>
                 <w:b/>
               </w:rPr>
-              <w:t>Job Title</w:t>
-            </w:r>
-          </w:p>
-        </w:tc>
-        <w:tc>
-          <w:tcPr>
-            <w:tcW w:w="1842" w:type="dxa"/>
-            <w:tcBorders>
-              <w:top w:val="single" w:sz="4" w:space="0" w:color="000000"/>
-              <w:left w:val="single" w:sz="4" w:space="0" w:color="000000"/>
-              <w:bottom w:val="single" w:sz="4" w:space="0" w:color="000000"/>
-              <w:right w:val="single" w:sz="4" w:space="0" w:color="000000"/>
-            </w:tcBorders>
-            <w:shd w:val="clear" w:color="auto" w:fill="D9D9D9"/>
-          </w:tcPr>
-          <w:p>
-            <w:pPr>
-              <w:spacing w:before="0"/>
-              <w:rPr>
-                <w:rFonts w:cstheme="minorHAnsi"/>
-              </w:rPr>
-            </w:pPr>
+            </w:pPr>
+            <w:proofErr w:type="spellStart"/>
             <w:r>
               <w:rPr>
                 <w:rFonts w:cstheme="minorHAnsi"/>
                 <w:b/>
               </w:rPr>
-              <w:t>Department ID</w:t>
-            </w:r>
-          </w:p>
-        </w:tc>
-        <w:tc>
-          <w:tcPr>
-            <w:tcW w:w="1560" w:type="dxa"/>
+              <w:t>job_title</w:t>
+            </w:r>
+            <w:proofErr w:type="spellEnd"/>
+          </w:p>
+        </w:tc>
+        <w:tc>
+          <w:tcPr>
+            <w:tcW w:w="1842" w:type="dxa"/>
             <w:tcBorders>
               <w:top w:val="single" w:sz="4" w:space="0" w:color="000000"/>
               <w:left w:val="single" w:sz="4" w:space="0" w:color="000000"/>
@@ -16132,13 +15726,45 @@
                 <w:b/>
               </w:rPr>
             </w:pPr>
+            <w:proofErr w:type="spellStart"/>
             <w:r>
               <w:rPr>
                 <w:rFonts w:cstheme="minorHAnsi"/>
                 <w:b/>
               </w:rPr>
-              <w:t>Manager ID</w:t>
-            </w:r>
+              <w:t>department_id</w:t>
+            </w:r>
+            <w:proofErr w:type="spellEnd"/>
+          </w:p>
+        </w:tc>
+        <w:tc>
+          <w:tcPr>
+            <w:tcW w:w="1560" w:type="dxa"/>
+            <w:tcBorders>
+              <w:top w:val="single" w:sz="4" w:space="0" w:color="000000"/>
+              <w:left w:val="single" w:sz="4" w:space="0" w:color="000000"/>
+              <w:bottom w:val="single" w:sz="4" w:space="0" w:color="000000"/>
+              <w:right w:val="single" w:sz="4" w:space="0" w:color="000000"/>
+            </w:tcBorders>
+            <w:shd w:val="clear" w:color="auto" w:fill="D9D9D9"/>
+          </w:tcPr>
+          <w:p>
+            <w:pPr>
+              <w:spacing w:before="0"/>
+              <w:rPr>
+                <w:rFonts w:cstheme="minorHAnsi"/>
+                <w:b/>
+              </w:rPr>
+            </w:pPr>
+            <w:proofErr w:type="spellStart"/>
+            <w:r>
+              <w:rPr>
+                <w:rFonts w:cstheme="minorHAnsi"/>
+                <w:b/>
+              </w:rPr>
+              <w:t>manager_id</w:t>
+            </w:r>
+            <w:proofErr w:type="spellEnd"/>
           </w:p>
         </w:tc>
       </w:tr>
@@ -16805,16 +16431,8 @@
               <w:rPr>
                 <w:rFonts w:ascii="Consolas" w:hAnsi="Consolas"/>
               </w:rPr>
-              <w:t xml:space="preserve">Martin </w:t>
-            </w:r>
-            <w:proofErr w:type="spellStart"/>
-            <w:r>
-              <w:rPr>
-                <w:rFonts w:ascii="Consolas" w:hAnsi="Consolas"/>
-              </w:rPr>
-              <w:t>Kulov</w:t>
-            </w:r>
-            <w:proofErr w:type="spellEnd"/>
+              <w:t>Martin Kulov</w:t>
+            </w:r>
           </w:p>
         </w:tc>
         <w:tc>
@@ -17009,7 +16627,7 @@
     </w:tbl>
     <w:p>
       <w:pPr>
-        <w:pStyle w:val="Heading2"/>
+        <w:pStyle w:val="2"/>
         <w:numPr>
           <w:ilvl w:val="0"/>
           <w:numId w:val="8"/>
@@ -17141,6 +16759,7 @@
           <w:b/>
           <w:bCs/>
         </w:rPr>
+        <w:lastRenderedPageBreak/>
         <w:t>***</w:t>
       </w:r>
       <w:r>
@@ -17236,7 +16855,7 @@
     </w:p>
     <w:p>
       <w:pPr>
-        <w:pStyle w:val="Heading3"/>
+        <w:pStyle w:val="3"/>
       </w:pPr>
       <w:r>
         <w:t xml:space="preserve">Example </w:t>
@@ -17249,7 +16868,7 @@
     </w:p>
     <w:tbl>
       <w:tblPr>
-        <w:tblStyle w:val="TableGrid0"/>
+        <w:tblStyle w:val="TableGrid"/>
         <w:tblW w:w="10454" w:type="dxa"/>
         <w:tblInd w:w="143" w:type="dxa"/>
         <w:tblCellMar>
@@ -18616,7 +18235,7 @@
     </w:p>
     <w:tbl>
       <w:tblPr>
-        <w:tblStyle w:val="TableGrid0"/>
+        <w:tblStyle w:val="TableGrid"/>
         <w:tblW w:w="10454" w:type="dxa"/>
         <w:tblInd w:w="143" w:type="dxa"/>
         <w:tblCellMar>
@@ -19863,6 +19482,7 @@
               <w:rPr>
                 <w:rFonts w:ascii="Consolas" w:hAnsi="Consolas"/>
               </w:rPr>
+              <w:lastRenderedPageBreak/>
               <w:t>…</w:t>
             </w:r>
           </w:p>
@@ -19971,7 +19591,7 @@
     </w:tbl>
     <w:p>
       <w:pPr>
-        <w:pStyle w:val="Heading2"/>
+        <w:pStyle w:val="2"/>
         <w:numPr>
           <w:ilvl w:val="0"/>
           <w:numId w:val="8"/>
@@ -20105,7 +19725,7 @@
     </w:p>
     <w:p>
       <w:pPr>
-        <w:pStyle w:val="Heading3"/>
+        <w:pStyle w:val="3"/>
       </w:pPr>
       <w:r>
         <w:t xml:space="preserve">Example </w:t>
@@ -20118,7 +19738,7 @@
     </w:p>
     <w:tbl>
       <w:tblPr>
-        <w:tblStyle w:val="TableGrid0"/>
+        <w:tblStyle w:val="TableGrid"/>
         <w:tblW w:w="7194" w:type="dxa"/>
         <w:tblInd w:w="143" w:type="dxa"/>
         <w:tblLayout w:type="fixed"/>
@@ -20721,7 +20341,7 @@
     </w:p>
     <w:tbl>
       <w:tblPr>
-        <w:tblStyle w:val="TableGrid0"/>
+        <w:tblStyle w:val="TableGrid"/>
         <w:tblW w:w="7194" w:type="dxa"/>
         <w:tblInd w:w="143" w:type="dxa"/>
         <w:tblLayout w:type="fixed"/>
@@ -21318,7 +20938,7 @@
     </w:tbl>
     <w:p>
       <w:pPr>
-        <w:pStyle w:val="Heading2"/>
+        <w:pStyle w:val="2"/>
         <w:numPr>
           <w:ilvl w:val="0"/>
           <w:numId w:val="8"/>
@@ -21466,7 +21086,7 @@
     </w:p>
     <w:p>
       <w:pPr>
-        <w:pStyle w:val="Heading3"/>
+        <w:pStyle w:val="3"/>
         <w:rPr>
           <w:rFonts w:eastAsiaTheme="minorHAnsi" w:cstheme="minorBidi"/>
           <w:b w:val="0"/>
@@ -21486,7 +21106,7 @@
     </w:p>
     <w:tbl>
       <w:tblPr>
-        <w:tblStyle w:val="TableGrid0"/>
+        <w:tblStyle w:val="TableGrid"/>
         <w:tblW w:w="4711" w:type="dxa"/>
         <w:tblInd w:w="143" w:type="dxa"/>
         <w:tblCellMar>
@@ -21963,6 +21583,7 @@
               <w:rPr>
                 <w:rFonts w:ascii="Consolas" w:hAnsi="Consolas"/>
               </w:rPr>
+              <w:lastRenderedPageBreak/>
               <w:t>37</w:t>
             </w:r>
           </w:p>
@@ -23427,7 +23048,7 @@
     </w:p>
     <w:tbl>
       <w:tblPr>
-        <w:tblStyle w:val="TableGrid0"/>
+        <w:tblStyle w:val="TableGrid"/>
         <w:tblW w:w="4784" w:type="dxa"/>
         <w:tblInd w:w="143" w:type="dxa"/>
         <w:tblCellMar>
@@ -24519,13 +24140,14 @@
     </w:tbl>
     <w:p>
       <w:pPr>
-        <w:pStyle w:val="Heading2"/>
+        <w:pStyle w:val="2"/>
         <w:numPr>
           <w:ilvl w:val="0"/>
           <w:numId w:val="8"/>
         </w:numPr>
       </w:pPr>
       <w:r>
+        <w:lastRenderedPageBreak/>
         <w:t xml:space="preserve">Create </w:t>
       </w:r>
       <w:r>
@@ -24573,7 +24195,44 @@
           <w:rFonts w:ascii="Consolas" w:hAnsi="Consolas"/>
           <w:b/>
         </w:rPr>
-        <w:t>"Full Name"</w:t>
+        <w:t>"</w:t>
+      </w:r>
+      <w:proofErr w:type="spellStart"/>
+      <w:r>
+        <w:rPr>
+          <w:rFonts w:ascii="Consolas" w:hAnsi="Consolas"/>
+          <w:b/>
+        </w:rPr>
+        <w:t>f</w:t>
+      </w:r>
+      <w:r>
+        <w:rPr>
+          <w:rFonts w:ascii="Consolas" w:hAnsi="Consolas"/>
+          <w:b/>
+        </w:rPr>
+        <w:t>ull</w:t>
+      </w:r>
+      <w:r>
+        <w:rPr>
+          <w:rFonts w:ascii="Consolas" w:hAnsi="Consolas"/>
+          <w:b/>
+        </w:rPr>
+        <w:t>_n</w:t>
+      </w:r>
+      <w:r>
+        <w:rPr>
+          <w:rFonts w:ascii="Consolas" w:hAnsi="Consolas"/>
+          <w:b/>
+        </w:rPr>
+        <w:t>ame</w:t>
+      </w:r>
+      <w:proofErr w:type="spellEnd"/>
+      <w:r>
+        <w:rPr>
+          <w:rFonts w:ascii="Consolas" w:hAnsi="Consolas"/>
+          <w:b/>
+        </w:rPr>
+        <w:t>"</w:t>
       </w:r>
       <w:r>
         <w:t xml:space="preserve"> and </w:t>
@@ -24583,7 +24242,44 @@
           <w:rFonts w:ascii="Consolas" w:hAnsi="Consolas"/>
           <w:b/>
         </w:rPr>
-        <w:t>"Job Title"</w:t>
+        <w:t>"</w:t>
+      </w:r>
+      <w:proofErr w:type="spellStart"/>
+      <w:r>
+        <w:rPr>
+          <w:rFonts w:ascii="Consolas" w:hAnsi="Consolas"/>
+          <w:b/>
+        </w:rPr>
+        <w:t>j</w:t>
+      </w:r>
+      <w:r>
+        <w:rPr>
+          <w:rFonts w:ascii="Consolas" w:hAnsi="Consolas"/>
+          <w:b/>
+        </w:rPr>
+        <w:t>ob</w:t>
+      </w:r>
+      <w:r>
+        <w:rPr>
+          <w:rFonts w:ascii="Consolas" w:hAnsi="Consolas"/>
+          <w:b/>
+        </w:rPr>
+        <w:t>_t</w:t>
+      </w:r>
+      <w:r>
+        <w:rPr>
+          <w:rFonts w:ascii="Consolas" w:hAnsi="Consolas"/>
+          <w:b/>
+        </w:rPr>
+        <w:t>itle</w:t>
+      </w:r>
+      <w:proofErr w:type="spellEnd"/>
+      <w:r>
+        <w:rPr>
+          <w:rFonts w:ascii="Consolas" w:hAnsi="Consolas"/>
+          <w:b/>
+        </w:rPr>
+        <w:t>"</w:t>
       </w:r>
       <w:r>
         <w:t xml:space="preserve"> of employees whose </w:t>
@@ -24593,7 +24289,37 @@
           <w:rFonts w:ascii="Consolas" w:hAnsi="Consolas"/>
           <w:b/>
         </w:rPr>
-        <w:t>"Manager ID"</w:t>
+        <w:t>"</w:t>
+      </w:r>
+      <w:proofErr w:type="spellStart"/>
+      <w:r>
+        <w:rPr>
+          <w:rFonts w:ascii="Consolas" w:hAnsi="Consolas"/>
+          <w:b/>
+        </w:rPr>
+        <w:t>m</w:t>
+      </w:r>
+      <w:r>
+        <w:rPr>
+          <w:rFonts w:ascii="Consolas" w:hAnsi="Consolas"/>
+          <w:b/>
+        </w:rPr>
+        <w:t>anager</w:t>
+      </w:r>
+      <w:r>
+        <w:rPr>
+          <w:rFonts w:ascii="Consolas" w:hAnsi="Consolas"/>
+          <w:b/>
+        </w:rPr>
+        <w:t>_id</w:t>
+      </w:r>
+      <w:proofErr w:type="spellEnd"/>
+      <w:r>
+        <w:rPr>
+          <w:rFonts w:ascii="Consolas" w:hAnsi="Consolas"/>
+          <w:b/>
+        </w:rPr>
+        <w:t>"</w:t>
       </w:r>
       <w:r>
         <w:t xml:space="preserve"> is </w:t>
@@ -24625,7 +24351,7 @@
     </w:p>
     <w:p>
       <w:pPr>
-        <w:pStyle w:val="Heading3"/>
+        <w:pStyle w:val="3"/>
       </w:pPr>
       <w:r>
         <w:t xml:space="preserve">Example </w:t>
@@ -24633,7 +24359,7 @@
     </w:p>
     <w:tbl>
       <w:tblPr>
-        <w:tblStyle w:val="TableGrid0"/>
+        <w:tblStyle w:val="TableGrid"/>
         <w:tblW w:w="4642" w:type="dxa"/>
         <w:tblInd w:w="143" w:type="dxa"/>
         <w:tblLayout w:type="fixed"/>
@@ -24668,15 +24394,18 @@
               <w:spacing w:before="0"/>
               <w:rPr>
                 <w:rFonts w:cstheme="minorHAnsi"/>
-              </w:rPr>
-            </w:pPr>
+                <w:b/>
+              </w:rPr>
+            </w:pPr>
+            <w:proofErr w:type="spellStart"/>
             <w:r>
               <w:rPr>
                 <w:rFonts w:cstheme="minorHAnsi"/>
                 <w:b/>
               </w:rPr>
-              <w:t>Full Name</w:t>
-            </w:r>
+              <w:t>full_name</w:t>
+            </w:r>
+            <w:proofErr w:type="spellEnd"/>
           </w:p>
         </w:tc>
         <w:tc>
@@ -24696,16 +24425,17 @@
               <w:rPr>
                 <w:rFonts w:cstheme="minorHAnsi"/>
                 <w:b/>
-                <w:bCs/>
-              </w:rPr>
-            </w:pPr>
+              </w:rPr>
+            </w:pPr>
+            <w:proofErr w:type="spellStart"/>
             <w:r>
               <w:rPr>
                 <w:rFonts w:cstheme="minorHAnsi"/>
                 <w:b/>
               </w:rPr>
-              <w:t>Job Title</w:t>
-            </w:r>
+              <w:t>manager_id</w:t>
+            </w:r>
+            <w:proofErr w:type="spellEnd"/>
           </w:p>
         </w:tc>
       </w:tr>
@@ -25106,7 +24836,7 @@
     </w:tbl>
     <w:p>
       <w:pPr>
-        <w:pStyle w:val="Heading2"/>
+        <w:pStyle w:val="2"/>
         <w:numPr>
           <w:ilvl w:val="0"/>
           <w:numId w:val="8"/>
@@ -25234,6 +24964,7 @@
         </w:rPr>
         <w:t>"</w:t>
       </w:r>
+      <w:proofErr w:type="spellStart"/>
       <w:r>
         <w:rPr>
           <w:rFonts w:ascii="Consolas" w:hAnsi="Consolas"/>
@@ -25246,7 +24977,14 @@
           <w:rFonts w:ascii="Consolas" w:hAnsi="Consolas"/>
           <w:b/>
         </w:rPr>
-        <w:t xml:space="preserve">ull </w:t>
+        <w:t>ull</w:t>
+      </w:r>
+      <w:r>
+        <w:rPr>
+          <w:rFonts w:ascii="Consolas" w:hAnsi="Consolas"/>
+          <w:b/>
+        </w:rPr>
+        <w:t>_</w:t>
       </w:r>
       <w:r>
         <w:rPr>
@@ -25262,6 +25000,7 @@
         </w:rPr>
         <w:t>ame</w:t>
       </w:r>
+      <w:proofErr w:type="spellEnd"/>
       <w:r>
         <w:rPr>
           <w:rFonts w:ascii="Consolas" w:hAnsi="Consolas"/>
@@ -25462,7 +25201,21 @@
           <w:rFonts w:ascii="Consolas" w:hAnsi="Consolas"/>
           <w:b/>
         </w:rPr>
-        <w:t>"Address"</w:t>
+        <w:t>"</w:t>
+      </w:r>
+      <w:r>
+        <w:rPr>
+          <w:rFonts w:ascii="Consolas" w:hAnsi="Consolas"/>
+          <w:b/>
+        </w:rPr>
+        <w:t>a</w:t>
+      </w:r>
+      <w:r>
+        <w:rPr>
+          <w:rFonts w:ascii="Consolas" w:hAnsi="Consolas"/>
+          <w:b/>
+        </w:rPr>
+        <w:t>ddress"</w:t>
       </w:r>
       <w:r>
         <w:t xml:space="preserve"> </w:t>
@@ -25487,7 +25240,7 @@
     </w:p>
     <w:p>
       <w:pPr>
-        <w:pStyle w:val="Heading3"/>
+        <w:pStyle w:val="3"/>
       </w:pPr>
       <w:r>
         <w:t xml:space="preserve">Example </w:t>
@@ -25495,7 +25248,7 @@
     </w:p>
     <w:tbl>
       <w:tblPr>
-        <w:tblStyle w:val="TableGrid0"/>
+        <w:tblStyle w:val="TableGrid"/>
         <w:tblW w:w="7052" w:type="dxa"/>
         <w:tblInd w:w="143" w:type="dxa"/>
         <w:tblCellMar>
@@ -25528,94 +25281,83 @@
           <w:p>
             <w:pPr>
               <w:spacing w:before="0"/>
-              <w:jc w:val="both"/>
               <w:rPr>
                 <w:rFonts w:cstheme="minorHAnsi"/>
                 <w:b/>
-                <w:bCs/>
-              </w:rPr>
-            </w:pPr>
+              </w:rPr>
+            </w:pPr>
+            <w:proofErr w:type="spellStart"/>
             <w:r>
               <w:rPr>
                 <w:rFonts w:cstheme="minorHAnsi"/>
                 <w:b/>
               </w:rPr>
-              <w:t>f</w:t>
+              <w:t>full_</w:t>
             </w:r>
             <w:r>
               <w:rPr>
                 <w:rFonts w:cstheme="minorHAnsi"/>
                 <w:b/>
               </w:rPr>
-              <w:t xml:space="preserve">ull </w:t>
+              <w:t>n</w:t>
             </w:r>
             <w:r>
               <w:rPr>
                 <w:rFonts w:cstheme="minorHAnsi"/>
                 <w:b/>
               </w:rPr>
-              <w:t>n</w:t>
-            </w:r>
-            <w:r>
+              <w:t>ame</w:t>
+            </w:r>
+            <w:proofErr w:type="spellEnd"/>
+          </w:p>
+        </w:tc>
+        <w:tc>
+          <w:tcPr>
+            <w:tcW w:w="1598" w:type="dxa"/>
+            <w:tcBorders>
+              <w:top w:val="single" w:sz="4" w:space="0" w:color="000000"/>
+              <w:left w:val="single" w:sz="4" w:space="0" w:color="000000"/>
+              <w:bottom w:val="single" w:sz="4" w:space="0" w:color="000000"/>
+              <w:right w:val="single" w:sz="4" w:space="0" w:color="000000"/>
+            </w:tcBorders>
+            <w:shd w:val="clear" w:color="auto" w:fill="D9D9D9"/>
+          </w:tcPr>
+          <w:p>
+            <w:pPr>
+              <w:spacing w:before="0"/>
               <w:rPr>
                 <w:rFonts w:cstheme="minorHAnsi"/>
                 <w:b/>
               </w:rPr>
-              <w:t>ame</w:t>
-            </w:r>
-          </w:p>
-        </w:tc>
-        <w:tc>
-          <w:tcPr>
-            <w:tcW w:w="1598" w:type="dxa"/>
-            <w:tcBorders>
-              <w:top w:val="single" w:sz="4" w:space="0" w:color="000000"/>
-              <w:left w:val="single" w:sz="4" w:space="0" w:color="000000"/>
-              <w:bottom w:val="single" w:sz="4" w:space="0" w:color="000000"/>
-              <w:right w:val="single" w:sz="4" w:space="0" w:color="000000"/>
-            </w:tcBorders>
-            <w:shd w:val="clear" w:color="auto" w:fill="D9D9D9"/>
-          </w:tcPr>
-          <w:p>
-            <w:pPr>
-              <w:spacing w:before="0"/>
-              <w:jc w:val="both"/>
+            </w:pPr>
+            <w:proofErr w:type="spellStart"/>
+            <w:r>
               <w:rPr>
                 <w:rFonts w:cstheme="minorHAnsi"/>
                 <w:b/>
-                <w:bCs/>
-              </w:rPr>
-            </w:pPr>
-            <w:proofErr w:type="spellStart"/>
-            <w:r>
+              </w:rPr>
+              <w:t>department_id</w:t>
+            </w:r>
+            <w:proofErr w:type="spellEnd"/>
+          </w:p>
+        </w:tc>
+        <w:tc>
+          <w:tcPr>
+            <w:tcW w:w="3004" w:type="dxa"/>
+            <w:tcBorders>
+              <w:top w:val="single" w:sz="4" w:space="0" w:color="000000"/>
+              <w:left w:val="single" w:sz="4" w:space="0" w:color="000000"/>
+              <w:bottom w:val="single" w:sz="4" w:space="0" w:color="000000"/>
+              <w:right w:val="single" w:sz="4" w:space="0" w:color="000000"/>
+            </w:tcBorders>
+            <w:shd w:val="clear" w:color="auto" w:fill="D9D9D9"/>
+          </w:tcPr>
+          <w:p>
+            <w:pPr>
+              <w:spacing w:before="0"/>
               <w:rPr>
                 <w:rFonts w:cstheme="minorHAnsi"/>
                 <w:b/>
-              </w:rPr>
-              <w:t>department_id</w:t>
-            </w:r>
-            <w:proofErr w:type="spellEnd"/>
-          </w:p>
-        </w:tc>
-        <w:tc>
-          <w:tcPr>
-            <w:tcW w:w="3004" w:type="dxa"/>
-            <w:tcBorders>
-              <w:top w:val="single" w:sz="4" w:space="0" w:color="000000"/>
-              <w:left w:val="single" w:sz="4" w:space="0" w:color="000000"/>
-              <w:bottom w:val="single" w:sz="4" w:space="0" w:color="000000"/>
-              <w:right w:val="single" w:sz="4" w:space="0" w:color="000000"/>
-            </w:tcBorders>
-            <w:shd w:val="clear" w:color="auto" w:fill="D9D9D9"/>
-          </w:tcPr>
-          <w:p>
-            <w:pPr>
-              <w:spacing w:before="0"/>
-              <w:jc w:val="both"/>
-              <w:rPr>
-                <w:rFonts w:cstheme="minorHAnsi"/>
-                <w:b/>
-                <w:bCs/>
               </w:rPr>
             </w:pPr>
             <w:r>
@@ -26309,7 +26051,7 @@
     </w:tbl>
     <w:p>
       <w:pPr>
-        <w:pStyle w:val="Heading2"/>
+        <w:pStyle w:val="2"/>
         <w:numPr>
           <w:ilvl w:val="0"/>
           <w:numId w:val="8"/>
@@ -26408,13 +26150,14 @@
     </w:p>
     <w:p>
       <w:pPr>
-        <w:pStyle w:val="Heading2"/>
+        <w:pStyle w:val="2"/>
         <w:numPr>
           <w:ilvl w:val="0"/>
           <w:numId w:val="8"/>
         </w:numPr>
       </w:pPr>
       <w:r>
+        <w:lastRenderedPageBreak/>
         <w:t>DROP VIEW</w:t>
       </w:r>
     </w:p>
@@ -26478,7 +26221,7 @@
     </w:p>
     <w:p>
       <w:pPr>
-        <w:pStyle w:val="Heading2"/>
+        <w:pStyle w:val="2"/>
         <w:numPr>
           <w:ilvl w:val="0"/>
           <w:numId w:val="8"/>
@@ -26565,7 +26308,7 @@
     </w:p>
     <w:p>
       <w:pPr>
-        <w:pStyle w:val="Heading3"/>
+        <w:pStyle w:val="3"/>
       </w:pPr>
       <w:r>
         <w:t xml:space="preserve">Example </w:t>
@@ -26578,7 +26321,7 @@
     </w:p>
     <w:tbl>
       <w:tblPr>
-        <w:tblStyle w:val="TableGrid0"/>
+        <w:tblStyle w:val="TableGrid"/>
         <w:tblW w:w="10170" w:type="dxa"/>
         <w:tblInd w:w="143" w:type="dxa"/>
         <w:tblCellMar>
@@ -27099,7 +26842,7 @@
     </w:p>
     <w:tbl>
       <w:tblPr>
-        <w:tblStyle w:val="TableGrid0"/>
+        <w:tblStyle w:val="TableGrid"/>
         <w:tblW w:w="10170" w:type="dxa"/>
         <w:tblInd w:w="143" w:type="dxa"/>
         <w:tblCellMar>
@@ -27615,7 +27358,7 @@
     </w:tbl>
     <w:p>
       <w:pPr>
-        <w:pStyle w:val="Heading2"/>
+        <w:pStyle w:val="2"/>
         <w:numPr>
           <w:ilvl w:val="0"/>
           <w:numId w:val="8"/>
@@ -27807,6 +27550,7 @@
         <w:spacing w:before="0" w:after="0"/>
         <w:rPr>
           <w:bCs/>
+          <w:lang w:val="bg-BG"/>
         </w:rPr>
       </w:pPr>
       <w:r>
@@ -27821,20 +27565,7 @@
     </w:p>
     <w:p>
       <w:pPr>
-        <w:spacing w:before="0" w:after="0"/>
-        <w:rPr>
-          <w:bCs/>
-        </w:rPr>
-      </w:pPr>
-    </w:p>
-    <w:p>
-      <w:pPr>
-        <w:spacing w:before="0" w:after="0"/>
-      </w:pPr>
-    </w:p>
-    <w:p>
-      <w:pPr>
-        <w:pStyle w:val="Heading3"/>
+        <w:pStyle w:val="3"/>
       </w:pPr>
       <w:r>
         <w:t xml:space="preserve">Example </w:t>
@@ -27842,7 +27573,7 @@
     </w:p>
     <w:tbl>
       <w:tblPr>
-        <w:tblStyle w:val="TableGrid0"/>
+        <w:tblStyle w:val="TableGrid"/>
         <w:tblW w:w="2799" w:type="dxa"/>
         <w:tblInd w:w="143" w:type="dxa"/>
         <w:tblLayout w:type="fixed"/>
@@ -28115,6 +27846,7 @@
               <w:rPr>
                 <w:rFonts w:ascii="Consolas" w:hAnsi="Consolas"/>
               </w:rPr>
+              <w:lastRenderedPageBreak/>
               <w:t>…</w:t>
             </w:r>
           </w:p>
@@ -28479,7 +28211,7 @@
     </w:tbl>
     <w:p>
       <w:pPr>
-        <w:pStyle w:val="Heading2"/>
+        <w:pStyle w:val="2"/>
         <w:numPr>
           <w:ilvl w:val="0"/>
           <w:numId w:val="8"/>
@@ -28642,7 +28374,7 @@
     </w:p>
     <w:p>
       <w:pPr>
-        <w:pStyle w:val="Heading3"/>
+        <w:pStyle w:val="3"/>
       </w:pPr>
       <w:r>
         <w:t xml:space="preserve">Example </w:t>
@@ -28650,7 +28382,7 @@
     </w:p>
     <w:tbl>
       <w:tblPr>
-        <w:tblStyle w:val="TableGrid0"/>
+        <w:tblStyle w:val="TableGrid"/>
         <w:tblW w:w="5209" w:type="dxa"/>
         <w:tblInd w:w="143" w:type="dxa"/>
         <w:tblLayout w:type="fixed"/>
@@ -29199,7 +28931,7 @@
 <w:ftr xmlns:wpc="http://schemas.microsoft.com/office/word/2010/wordprocessingCanvas" xmlns:cx="http://schemas.microsoft.com/office/drawing/2014/chartex" xmlns:cx1="http://schemas.microsoft.com/office/drawing/2015/9/8/chartex" xmlns:cx2="http://schemas.microsoft.com/office/drawing/2015/10/21/chartex" xmlns:cx3="http://schemas.microsoft.com/office/drawing/2016/5/9/chartex" xmlns:cx4="http://schemas.microsoft.com/office/drawing/2016/5/10/chartex" xmlns:cx5="http://schemas.microsoft.com/office/drawing/2016/5/11/chartex" xmlns:cx6="http://schemas.microsoft.com/office/drawing/2016/5/12/chartex" xmlns:cx7="http://schemas.microsoft.com/office/drawing/2016/5/13/chartex" xmlns:cx8="http://schemas.microsoft.com/office/drawing/2016/5/14/chartex" xmlns:mc="http://schemas.openxmlformats.org/markup-compatibility/2006" xmlns:aink="http://schemas.microsoft.com/office/drawing/2016/ink" xmlns:am3d="http://schemas.microsoft.com/office/drawing/2017/model3d" xmlns:o="urn:schemas-microsoft-com:office:office" xmlns:oel="http://schemas.microsoft.com/office/2019/extlst" xmlns:r="http://schemas.openxmlformats.org/officeDocument/2006/relationships" xmlns:m="http://schemas.openxmlformats.org/officeDocument/2006/math" xmlns:v="urn:schemas-microsoft-com:vml" xmlns:wp14="http://schemas.microsoft.com/office/word/2010/wordprocessingDrawing" xmlns:wp="http://schemas.openxmlformats.org/drawingml/2006/wordprocessingDrawing" xmlns:w10="urn:schemas-microsoft-com:office:word" xmlns:w="http://schemas.openxmlformats.org/wordprocessingml/2006/main" xmlns:w14="http://schemas.microsoft.com/office/word/2010/wordml" xmlns:w15="http://schemas.microsoft.com/office/word/2012/wordml" xmlns:w16cex="http://schemas.microsoft.com/office/word/2018/wordml/cex" xmlns:w16cid="http://schemas.microsoft.com/office/word/2016/wordml/cid" xmlns:w16="http://schemas.microsoft.com/office/word/2018/wordml" xmlns:w16sdtdh="http://schemas.microsoft.com/office/word/2020/wordml/sdtdatahash" xmlns:w16se="http://schemas.microsoft.com/office/word/2015/wordml/symex" xmlns:wpg="http://schemas.microsoft.com/office/word/2010/wordprocessingGroup" xmlns:wpi="http://schemas.microsoft.com/office/word/2010/wordprocessingInk" xmlns:wne="http://schemas.microsoft.com/office/word/2006/wordml" xmlns:wps="http://schemas.microsoft.com/office/word/2010/wordprocessingShape" mc:Ignorable="w14 w15 w16se w16cid w16 w16cex w16sdtdh wp14">
   <w:p>
     <w:pPr>
-      <w:pStyle w:val="Footer"/>
+      <w:pStyle w:val="a5"/>
     </w:pPr>
     <w:r>
       <w:rPr>
@@ -29277,7 +29009,7 @@
                 <w:hyperlink r:id="rId1" w:history="1">
                   <w:r>
                     <w:rPr>
-                      <w:rStyle w:val="Hyperlink"/>
+                      <w:rStyle w:val="a9"/>
                       <w:color w:val="0882DE"/>
                       <w:sz w:val="17"/>
                       <w:szCs w:val="17"/>
@@ -29286,7 +29018,7 @@
                   </w:r>
                   <w:r>
                     <w:rPr>
-                      <w:rStyle w:val="Hyperlink"/>
+                      <w:rStyle w:val="a9"/>
                       <w:color w:val="0882DE"/>
                       <w:sz w:val="17"/>
                       <w:szCs w:val="17"/>
@@ -29295,7 +29027,7 @@
                   </w:r>
                   <w:r>
                     <w:rPr>
-                      <w:rStyle w:val="Hyperlink"/>
+                      <w:rStyle w:val="a9"/>
                       <w:color w:val="0882DE"/>
                       <w:sz w:val="17"/>
                       <w:szCs w:val="17"/>
@@ -30175,7 +29907,7 @@
 <w:hdr xmlns:wpc="http://schemas.microsoft.com/office/word/2010/wordprocessingCanvas" xmlns:cx="http://schemas.microsoft.com/office/drawing/2014/chartex" xmlns:cx1="http://schemas.microsoft.com/office/drawing/2015/9/8/chartex" xmlns:cx2="http://schemas.microsoft.com/office/drawing/2015/10/21/chartex" xmlns:cx3="http://schemas.microsoft.com/office/drawing/2016/5/9/chartex" xmlns:cx4="http://schemas.microsoft.com/office/drawing/2016/5/10/chartex" xmlns:cx5="http://schemas.microsoft.com/office/drawing/2016/5/11/chartex" xmlns:cx6="http://schemas.microsoft.com/office/drawing/2016/5/12/chartex" xmlns:cx7="http://schemas.microsoft.com/office/drawing/2016/5/13/chartex" xmlns:cx8="http://schemas.microsoft.com/office/drawing/2016/5/14/chartex" xmlns:mc="http://schemas.openxmlformats.org/markup-compatibility/2006" xmlns:aink="http://schemas.microsoft.com/office/drawing/2016/ink" xmlns:am3d="http://schemas.microsoft.com/office/drawing/2017/model3d" xmlns:o="urn:schemas-microsoft-com:office:office" xmlns:oel="http://schemas.microsoft.com/office/2019/extlst" xmlns:r="http://schemas.openxmlformats.org/officeDocument/2006/relationships" xmlns:m="http://schemas.openxmlformats.org/officeDocument/2006/math" xmlns:v="urn:schemas-microsoft-com:vml" xmlns:wp14="http://schemas.microsoft.com/office/word/2010/wordprocessingDrawing" xmlns:wp="http://schemas.openxmlformats.org/drawingml/2006/wordprocessingDrawing" xmlns:w10="urn:schemas-microsoft-com:office:word" xmlns:w="http://schemas.openxmlformats.org/wordprocessingml/2006/main" xmlns:w14="http://schemas.microsoft.com/office/word/2010/wordml" xmlns:w15="http://schemas.microsoft.com/office/word/2012/wordml" xmlns:w16cex="http://schemas.microsoft.com/office/word/2018/wordml/cex" xmlns:w16cid="http://schemas.microsoft.com/office/word/2016/wordml/cid" xmlns:w16="http://schemas.microsoft.com/office/word/2018/wordml" xmlns:w16sdtdh="http://schemas.microsoft.com/office/word/2020/wordml/sdtdatahash" xmlns:w16se="http://schemas.microsoft.com/office/word/2015/wordml/symex" xmlns:wpg="http://schemas.microsoft.com/office/word/2010/wordprocessingGroup" xmlns:wpi="http://schemas.microsoft.com/office/word/2010/wordprocessingInk" xmlns:wne="http://schemas.microsoft.com/office/word/2006/wordml" xmlns:wps="http://schemas.microsoft.com/office/word/2010/wordprocessingShape" mc:Ignorable="w14 w15 w16se w16cid w16 w16cex w16sdtdh wp14">
   <w:p>
     <w:pPr>
-      <w:pStyle w:val="Header"/>
+      <w:pStyle w:val="a3"/>
       <w:ind w:hanging="1134"/>
     </w:pPr>
   </w:p>
@@ -31138,7 +30870,7 @@
     <w:lsdException w:name="Unresolved Mention" w:semiHidden="1" w:unhideWhenUsed="1"/>
     <w:lsdException w:name="Smart Link" w:semiHidden="1" w:unhideWhenUsed="1"/>
   </w:latentStyles>
-  <w:style w:type="paragraph" w:default="1" w:styleId="Normal">
+  <w:style w:type="paragraph" w:default="1" w:styleId="a">
     <w:name w:val="Normal"/>
     <w:qFormat/>
     <w:rsid w:val="00C10988"/>
@@ -31146,11 +30878,11 @@
       <w:spacing w:before="80" w:after="120"/>
     </w:pPr>
   </w:style>
-  <w:style w:type="paragraph" w:styleId="Heading1">
+  <w:style w:type="paragraph" w:styleId="1">
     <w:name w:val="heading 1"/>
-    <w:basedOn w:val="Normal"/>
-    <w:next w:val="Normal"/>
-    <w:link w:val="Heading1Char"/>
+    <w:basedOn w:val="a"/>
+    <w:next w:val="a"/>
+    <w:link w:val="10"/>
     <w:uiPriority w:val="9"/>
     <w:qFormat/>
     <w:rsid w:val="009254B7"/>
@@ -31168,11 +30900,11 @@
       <w:szCs w:val="32"/>
     </w:rPr>
   </w:style>
-  <w:style w:type="paragraph" w:styleId="Heading2">
+  <w:style w:type="paragraph" w:styleId="2">
     <w:name w:val="heading 2"/>
-    <w:basedOn w:val="Normal"/>
-    <w:next w:val="Normal"/>
-    <w:link w:val="Heading2Char"/>
+    <w:basedOn w:val="a"/>
+    <w:next w:val="a"/>
+    <w:link w:val="20"/>
     <w:uiPriority w:val="9"/>
     <w:qFormat/>
     <w:rsid w:val="006E55B4"/>
@@ -31191,11 +30923,11 @@
       <w:szCs w:val="36"/>
     </w:rPr>
   </w:style>
-  <w:style w:type="paragraph" w:styleId="Heading3">
+  <w:style w:type="paragraph" w:styleId="3">
     <w:name w:val="heading 3"/>
-    <w:basedOn w:val="Normal"/>
-    <w:next w:val="Normal"/>
-    <w:link w:val="Heading3Char"/>
+    <w:basedOn w:val="a"/>
+    <w:next w:val="a"/>
+    <w:link w:val="30"/>
     <w:uiPriority w:val="9"/>
     <w:unhideWhenUsed/>
     <w:qFormat/>
@@ -31214,11 +30946,11 @@
       <w:szCs w:val="32"/>
     </w:rPr>
   </w:style>
-  <w:style w:type="paragraph" w:styleId="Heading4">
+  <w:style w:type="paragraph" w:styleId="4">
     <w:name w:val="heading 4"/>
-    <w:basedOn w:val="Normal"/>
-    <w:next w:val="Normal"/>
-    <w:link w:val="Heading4Char"/>
+    <w:basedOn w:val="a"/>
+    <w:next w:val="a"/>
+    <w:link w:val="40"/>
     <w:uiPriority w:val="9"/>
     <w:unhideWhenUsed/>
     <w:qFormat/>
@@ -31237,11 +30969,11 @@
       <w:sz w:val="28"/>
     </w:rPr>
   </w:style>
-  <w:style w:type="paragraph" w:styleId="Heading5">
+  <w:style w:type="paragraph" w:styleId="5">
     <w:name w:val="heading 5"/>
-    <w:basedOn w:val="Normal"/>
-    <w:next w:val="Normal"/>
-    <w:link w:val="Heading5Char"/>
+    <w:basedOn w:val="a"/>
+    <w:next w:val="a"/>
+    <w:link w:val="50"/>
     <w:uiPriority w:val="9"/>
     <w:semiHidden/>
     <w:unhideWhenUsed/>
@@ -31259,13 +30991,13 @@
       <w:color w:val="B2500E"/>
     </w:rPr>
   </w:style>
-  <w:style w:type="character" w:default="1" w:styleId="DefaultParagraphFont">
+  <w:style w:type="character" w:default="1" w:styleId="a0">
     <w:name w:val="Default Paragraph Font"/>
     <w:uiPriority w:val="1"/>
     <w:semiHidden/>
     <w:unhideWhenUsed/>
   </w:style>
-  <w:style w:type="table" w:default="1" w:styleId="TableNormal">
+  <w:style w:type="table" w:default="1" w:styleId="a1">
     <w:name w:val="Normal Table"/>
     <w:uiPriority w:val="99"/>
     <w:semiHidden/>
@@ -31280,16 +31012,16 @@
       </w:tblCellMar>
     </w:tblPr>
   </w:style>
-  <w:style w:type="numbering" w:default="1" w:styleId="NoList">
+  <w:style w:type="numbering" w:default="1" w:styleId="a2">
     <w:name w:val="No List"/>
     <w:uiPriority w:val="99"/>
     <w:semiHidden/>
     <w:unhideWhenUsed/>
   </w:style>
-  <w:style w:type="paragraph" w:styleId="Header">
+  <w:style w:type="paragraph" w:styleId="a3">
     <w:name w:val="header"/>
-    <w:basedOn w:val="Normal"/>
-    <w:link w:val="HeaderChar"/>
+    <w:basedOn w:val="a"/>
+    <w:link w:val="a4"/>
     <w:uiPriority w:val="99"/>
     <w:unhideWhenUsed/>
     <w:rsid w:val="008068A2"/>
@@ -31301,17 +31033,17 @@
       <w:spacing w:after="0" w:line="240" w:lineRule="auto"/>
     </w:pPr>
   </w:style>
-  <w:style w:type="character" w:customStyle="1" w:styleId="HeaderChar">
-    <w:name w:val="Header Char"/>
-    <w:basedOn w:val="DefaultParagraphFont"/>
-    <w:link w:val="Header"/>
+  <w:style w:type="character" w:customStyle="1" w:styleId="a4">
+    <w:name w:val="Горен колонтитул Знак"/>
+    <w:basedOn w:val="a0"/>
+    <w:link w:val="a3"/>
     <w:uiPriority w:val="99"/>
     <w:rsid w:val="008068A2"/>
   </w:style>
-  <w:style w:type="paragraph" w:styleId="Footer">
+  <w:style w:type="paragraph" w:styleId="a5">
     <w:name w:val="footer"/>
-    <w:basedOn w:val="Normal"/>
-    <w:link w:val="FooterChar"/>
+    <w:basedOn w:val="a"/>
+    <w:link w:val="a6"/>
     <w:uiPriority w:val="99"/>
     <w:unhideWhenUsed/>
     <w:rsid w:val="008068A2"/>
@@ -31323,17 +31055,17 @@
       <w:spacing w:after="0" w:line="240" w:lineRule="auto"/>
     </w:pPr>
   </w:style>
-  <w:style w:type="character" w:customStyle="1" w:styleId="FooterChar">
-    <w:name w:val="Footer Char"/>
-    <w:basedOn w:val="DefaultParagraphFont"/>
-    <w:link w:val="Footer"/>
+  <w:style w:type="character" w:customStyle="1" w:styleId="a6">
+    <w:name w:val="Долен колонтитул Знак"/>
+    <w:basedOn w:val="a0"/>
+    <w:link w:val="a5"/>
     <w:uiPriority w:val="99"/>
     <w:rsid w:val="008068A2"/>
   </w:style>
-  <w:style w:type="paragraph" w:styleId="BalloonText">
+  <w:style w:type="paragraph" w:styleId="a7">
     <w:name w:val="Balloon Text"/>
-    <w:basedOn w:val="Normal"/>
-    <w:link w:val="BalloonTextChar"/>
+    <w:basedOn w:val="a"/>
+    <w:link w:val="a8"/>
     <w:uiPriority w:val="99"/>
     <w:semiHidden/>
     <w:unhideWhenUsed/>
@@ -31347,10 +31079,10 @@
       <w:szCs w:val="16"/>
     </w:rPr>
   </w:style>
-  <w:style w:type="character" w:customStyle="1" w:styleId="BalloonTextChar">
-    <w:name w:val="Balloon Text Char"/>
-    <w:basedOn w:val="DefaultParagraphFont"/>
-    <w:link w:val="BalloonText"/>
+  <w:style w:type="character" w:customStyle="1" w:styleId="a8">
+    <w:name w:val="Изнесен текст Знак"/>
+    <w:basedOn w:val="a0"/>
+    <w:link w:val="a7"/>
     <w:uiPriority w:val="99"/>
     <w:semiHidden/>
     <w:rsid w:val="00564D7B"/>
@@ -31360,9 +31092,9 @@
       <w:szCs w:val="16"/>
     </w:rPr>
   </w:style>
-  <w:style w:type="character" w:styleId="Hyperlink">
+  <w:style w:type="character" w:styleId="a9">
     <w:name w:val="Hyperlink"/>
-    <w:basedOn w:val="DefaultParagraphFont"/>
+    <w:basedOn w:val="a0"/>
     <w:uiPriority w:val="99"/>
     <w:unhideWhenUsed/>
     <w:rsid w:val="0079324A"/>
@@ -31371,10 +31103,10 @@
       <w:u w:val="single"/>
     </w:rPr>
   </w:style>
-  <w:style w:type="character" w:customStyle="1" w:styleId="Heading1Char">
-    <w:name w:val="Heading 1 Char"/>
-    <w:basedOn w:val="DefaultParagraphFont"/>
-    <w:link w:val="Heading1"/>
+  <w:style w:type="character" w:customStyle="1" w:styleId="10">
+    <w:name w:val="Заглавие 1 Знак"/>
+    <w:basedOn w:val="a0"/>
+    <w:link w:val="1"/>
     <w:rsid w:val="009254B7"/>
     <w:rPr>
       <w:rFonts w:eastAsiaTheme="majorEastAsia" w:cstheme="majorBidi"/>
@@ -31384,10 +31116,10 @@
       <w:szCs w:val="32"/>
     </w:rPr>
   </w:style>
-  <w:style w:type="character" w:customStyle="1" w:styleId="Heading2Char">
-    <w:name w:val="Heading 2 Char"/>
-    <w:basedOn w:val="DefaultParagraphFont"/>
-    <w:link w:val="Heading2"/>
+  <w:style w:type="character" w:customStyle="1" w:styleId="20">
+    <w:name w:val="Заглавие 2 Знак"/>
+    <w:basedOn w:val="a0"/>
+    <w:link w:val="2"/>
     <w:uiPriority w:val="9"/>
     <w:rsid w:val="006E55B4"/>
     <w:rPr>
@@ -31399,9 +31131,9 @@
       <w:szCs w:val="36"/>
     </w:rPr>
   </w:style>
-  <w:style w:type="paragraph" w:styleId="NormalWeb">
+  <w:style w:type="paragraph" w:styleId="aa">
     <w:name w:val="Normal (Web)"/>
-    <w:basedOn w:val="Normal"/>
+    <w:basedOn w:val="a"/>
     <w:uiPriority w:val="99"/>
     <w:unhideWhenUsed/>
     <w:rsid w:val="00524789"/>
@@ -31414,9 +31146,9 @@
       <w:szCs w:val="24"/>
     </w:rPr>
   </w:style>
-  <w:style w:type="character" w:styleId="Strong">
+  <w:style w:type="character" w:styleId="ab">
     <w:name w:val="Strong"/>
-    <w:basedOn w:val="DefaultParagraphFont"/>
+    <w:basedOn w:val="a0"/>
     <w:uiPriority w:val="22"/>
     <w:qFormat/>
     <w:rsid w:val="00524789"/>
@@ -31425,10 +31157,10 @@
       <w:bCs/>
     </w:rPr>
   </w:style>
-  <w:style w:type="character" w:customStyle="1" w:styleId="Heading3Char">
-    <w:name w:val="Heading 3 Char"/>
-    <w:basedOn w:val="DefaultParagraphFont"/>
-    <w:link w:val="Heading3"/>
+  <w:style w:type="character" w:customStyle="1" w:styleId="30">
+    <w:name w:val="Заглавие 3 Знак"/>
+    <w:basedOn w:val="a0"/>
+    <w:link w:val="3"/>
     <w:uiPriority w:val="9"/>
     <w:rsid w:val="008C5930"/>
     <w:rPr>
@@ -31439,10 +31171,10 @@
       <w:szCs w:val="32"/>
     </w:rPr>
   </w:style>
-  <w:style w:type="character" w:customStyle="1" w:styleId="Heading4Char">
-    <w:name w:val="Heading 4 Char"/>
-    <w:basedOn w:val="DefaultParagraphFont"/>
-    <w:link w:val="Heading4"/>
+  <w:style w:type="character" w:customStyle="1" w:styleId="40">
+    <w:name w:val="Заглавие 4 Знак"/>
+    <w:basedOn w:val="a0"/>
+    <w:link w:val="4"/>
     <w:uiPriority w:val="9"/>
     <w:rsid w:val="008C5930"/>
     <w:rPr>
@@ -31453,10 +31185,10 @@
       <w:sz w:val="28"/>
     </w:rPr>
   </w:style>
-  <w:style w:type="paragraph" w:styleId="ListParagraph">
+  <w:style w:type="paragraph" w:styleId="ac">
     <w:name w:val="List Paragraph"/>
-    <w:basedOn w:val="Normal"/>
-    <w:link w:val="ListParagraphChar"/>
+    <w:basedOn w:val="a"/>
+    <w:link w:val="ad"/>
     <w:uiPriority w:val="34"/>
     <w:qFormat/>
     <w:rsid w:val="008617B5"/>
@@ -31465,9 +31197,9 @@
       <w:contextualSpacing/>
     </w:pPr>
   </w:style>
-  <w:style w:type="character" w:styleId="FollowedHyperlink">
+  <w:style w:type="character" w:styleId="ae">
     <w:name w:val="FollowedHyperlink"/>
-    <w:basedOn w:val="DefaultParagraphFont"/>
+    <w:basedOn w:val="a0"/>
     <w:uiPriority w:val="99"/>
     <w:semiHidden/>
     <w:unhideWhenUsed/>
@@ -31477,10 +31209,10 @@
       <w:u w:val="single"/>
     </w:rPr>
   </w:style>
-  <w:style w:type="character" w:customStyle="1" w:styleId="Heading5Char">
-    <w:name w:val="Heading 5 Char"/>
-    <w:basedOn w:val="DefaultParagraphFont"/>
-    <w:link w:val="Heading5"/>
+  <w:style w:type="character" w:customStyle="1" w:styleId="50">
+    <w:name w:val="Заглавие 5 Знак"/>
+    <w:basedOn w:val="a0"/>
+    <w:link w:val="5"/>
     <w:uiPriority w:val="9"/>
     <w:semiHidden/>
     <w:rsid w:val="008C5930"/>
@@ -31492,7 +31224,7 @@
   </w:style>
   <w:style w:type="paragraph" w:customStyle="1" w:styleId="Code">
     <w:name w:val="Code"/>
-    <w:basedOn w:val="Normal"/>
+    <w:basedOn w:val="a"/>
     <w:link w:val="CodeChar"/>
     <w:qFormat/>
     <w:rsid w:val="008063E1"/>
@@ -31504,7 +31236,7 @@
   </w:style>
   <w:style w:type="character" w:customStyle="1" w:styleId="CodeChar">
     <w:name w:val="Code Char"/>
-    <w:basedOn w:val="DefaultParagraphFont"/>
+    <w:basedOn w:val="a0"/>
     <w:link w:val="Code"/>
     <w:rsid w:val="008063E1"/>
     <w:rPr>
@@ -31513,9 +31245,9 @@
       <w:noProof/>
     </w:rPr>
   </w:style>
-  <w:style w:type="table" w:styleId="TableGrid">
+  <w:style w:type="table" w:styleId="af">
     <w:name w:val="Table Grid"/>
-    <w:basedOn w:val="TableNormal"/>
+    <w:basedOn w:val="a1"/>
     <w:uiPriority w:val="59"/>
     <w:rsid w:val="00763912"/>
     <w:pPr>
@@ -31534,12 +31266,12 @@
   </w:style>
   <w:style w:type="character" w:customStyle="1" w:styleId="tgc">
     <w:name w:val="_tgc"/>
-    <w:basedOn w:val="DefaultParagraphFont"/>
+    <w:basedOn w:val="a0"/>
     <w:rsid w:val="00D8395C"/>
   </w:style>
   <w:style w:type="paragraph" w:customStyle="1" w:styleId="Index">
     <w:name w:val="Index"/>
-    <w:basedOn w:val="Normal"/>
+    <w:basedOn w:val="a"/>
     <w:qFormat/>
     <w:rsid w:val="005054C7"/>
     <w:pPr>
@@ -31550,17 +31282,17 @@
       <w:rFonts w:cs="FreeSans"/>
     </w:rPr>
   </w:style>
-  <w:style w:type="character" w:customStyle="1" w:styleId="ListParagraphChar">
-    <w:name w:val="List Paragraph Char"/>
-    <w:basedOn w:val="DefaultParagraphFont"/>
-    <w:link w:val="ListParagraph"/>
+  <w:style w:type="character" w:customStyle="1" w:styleId="ad">
+    <w:name w:val="Списък на абзаци Знак"/>
+    <w:basedOn w:val="a0"/>
+    <w:link w:val="ac"/>
     <w:uiPriority w:val="34"/>
     <w:qFormat/>
     <w:rsid w:val="005054C7"/>
   </w:style>
   <w:style w:type="character" w:customStyle="1" w:styleId="InternetLink">
     <w:name w:val="Internet Link"/>
-    <w:basedOn w:val="DefaultParagraphFont"/>
+    <w:basedOn w:val="a0"/>
     <w:uiPriority w:val="99"/>
     <w:unhideWhenUsed/>
     <w:rsid w:val="005054C7"/>
@@ -31571,7 +31303,7 @@
   </w:style>
   <w:style w:type="character" w:customStyle="1" w:styleId="UnresolvedMention1">
     <w:name w:val="Unresolved Mention1"/>
-    <w:basedOn w:val="DefaultParagraphFont"/>
+    <w:basedOn w:val="a0"/>
     <w:uiPriority w:val="99"/>
     <w:semiHidden/>
     <w:unhideWhenUsed/>
@@ -31581,7 +31313,7 @@
       <w:shd w:val="clear" w:color="auto" w:fill="E1DFDD"/>
     </w:rPr>
   </w:style>
-  <w:style w:type="table" w:customStyle="1" w:styleId="TableGrid0">
+  <w:style w:type="table" w:customStyle="1" w:styleId="TableGrid">
     <w:name w:val="TableGrid"/>
     <w:rsid w:val="00D54F67"/>
     <w:pPr>

</xml_diff>